<commit_message>
Tablas de requerimientos agregadas y el mapa de instrucciones
</commit_message>
<xml_diff>
--- a/PRIMER PROYECTO EYPDC FEBRERO 2019.docx
+++ b/PRIMER PROYECTO EYPDC FEBRERO 2019.docx
@@ -8,17 +8,19 @@
         <w:spacing w:lineRule="atLeast" w:line="288"/>
         <w:rPr>
           <w:rFonts w:ascii="Arial" w:hAnsi="Arial" w:cs="Arial"/>
-          <w:color w:val="333333"/>
+          <w:color w:val="999999"/>
           <w:sz w:val="20"/>
           <w:szCs w:val="20"/>
-        </w:rPr>
-      </w:pPr>
-      <w:r>
-        <w:rPr>
-          <w:rFonts w:cs="Arial" w:ascii="Arial" w:hAnsi="Arial"/>
-          <w:color w:val="333333"/>
+          <w:highlight w:val="black"/>
+        </w:rPr>
+      </w:pPr>
+      <w:r>
+        <w:rPr>
+          <w:rFonts w:cs="Arial" w:ascii="Arial" w:hAnsi="Arial"/>
+          <w:color w:val="999999"/>
           <w:sz w:val="20"/>
           <w:szCs w:val="20"/>
+          <w:highlight w:val="black"/>
         </w:rPr>
         <w:drawing>
           <wp:anchor behindDoc="0" distT="0" distB="0" distL="133350" distR="114300" simplePos="0" locked="0" layoutInCell="1" allowOverlap="1" relativeHeight="2">
@@ -85,9 +87,10 @@
         <w:rPr>
           <w:rFonts w:cs="Arial" w:ascii="Arial" w:hAnsi="Arial"/>
           <w:b/>
-          <w:color w:val="333333"/>
+          <w:color w:val="999999"/>
           <w:sz w:val="20"/>
           <w:szCs w:val="20"/>
+          <w:highlight w:val="black"/>
         </w:rPr>
         <w:t xml:space="preserve"> </w:t>
       </w:r>
@@ -95,9 +98,10 @@
         <w:rPr>
           <w:rFonts w:cs="Arial" w:ascii="Arial" w:hAnsi="Arial"/>
           <w:b/>
-          <w:color w:val="333333"/>
+          <w:color w:val="999999"/>
           <w:sz w:val="20"/>
           <w:szCs w:val="20"/>
+          <w:highlight w:val="black"/>
         </w:rPr>
         <w:t xml:space="preserve">ESTRUCTURA Y PROGRAMACIÓN   DE   COMPUTADORAS                     </w:t>
       </w:r>
@@ -120,9 +124,10 @@
         <w:rPr>
           <w:rFonts w:cs="Arial" w:ascii="Arial" w:hAnsi="Arial"/>
           <w:b/>
-          <w:color w:val="333333"/>
+          <w:color w:val="999999"/>
           <w:sz w:val="20"/>
           <w:szCs w:val="20"/>
+          <w:highlight w:val="black"/>
         </w:rPr>
         <w:t xml:space="preserve"> </w:t>
       </w:r>
@@ -130,9 +135,10 @@
         <w:rPr>
           <w:rFonts w:cs="Arial" w:ascii="Arial" w:hAnsi="Arial"/>
           <w:b/>
-          <w:color w:val="333333"/>
+          <w:color w:val="999999"/>
           <w:sz w:val="20"/>
           <w:szCs w:val="20"/>
+          <w:highlight w:val="black"/>
         </w:rPr>
         <w:t>M. en I. Pedro Ignacio Rincón Gómez</w:t>
       </w:r>
@@ -155,9 +161,10 @@
         <w:rPr>
           <w:rFonts w:cs="Arial" w:ascii="Arial" w:hAnsi="Arial"/>
           <w:b/>
-          <w:color w:val="333333"/>
+          <w:color w:val="999999"/>
           <w:sz w:val="20"/>
           <w:szCs w:val="20"/>
+          <w:highlight w:val="black"/>
         </w:rPr>
         <w:t>28  de febrero de 2019</w:t>
       </w:r>
@@ -169,37 +176,41 @@
         <w:jc w:val="right"/>
         <w:rPr>
           <w:rFonts w:ascii="Arial" w:hAnsi="Arial" w:cs="Arial"/>
-          <w:color w:val="333333"/>
+          <w:color w:val="999999"/>
           <w:sz w:val="20"/>
           <w:szCs w:val="20"/>
-        </w:rPr>
-      </w:pPr>
-      <w:r>
-        <w:rPr>
-          <w:rFonts w:cs="Arial" w:ascii="Arial" w:hAnsi="Arial"/>
-          <w:color w:val="333333"/>
+          <w:highlight w:val="black"/>
+        </w:rPr>
+      </w:pPr>
+      <w:r>
+        <w:rPr>
+          <w:rFonts w:cs="Arial" w:ascii="Arial" w:hAnsi="Arial"/>
+          <w:color w:val="999999"/>
           <w:sz w:val="20"/>
           <w:szCs w:val="20"/>
-        </w:rPr>
-      </w:r>
-    </w:p>
-    <w:p>
-      <w:pPr>
-        <w:pStyle w:val="Normal"/>
-        <w:spacing w:lineRule="atLeast" w:line="288"/>
-        <w:rPr>
-          <w:rFonts w:ascii="Arial" w:hAnsi="Arial" w:cs="Arial"/>
-          <w:color w:val="333333"/>
+          <w:highlight w:val="black"/>
+        </w:rPr>
+      </w:r>
+    </w:p>
+    <w:p>
+      <w:pPr>
+        <w:pStyle w:val="Normal"/>
+        <w:spacing w:lineRule="atLeast" w:line="288"/>
+        <w:rPr>
+          <w:rFonts w:ascii="Arial" w:hAnsi="Arial" w:cs="Arial"/>
+          <w:color w:val="999999"/>
           <w:sz w:val="20"/>
           <w:szCs w:val="20"/>
-        </w:rPr>
-      </w:pPr>
-      <w:r>
-        <w:rPr>
-          <w:rFonts w:cs="Arial" w:ascii="Arial" w:hAnsi="Arial"/>
-          <w:color w:val="333333"/>
+          <w:highlight w:val="black"/>
+        </w:rPr>
+      </w:pPr>
+      <w:r>
+        <w:rPr>
+          <w:rFonts w:cs="Arial" w:ascii="Arial" w:hAnsi="Arial"/>
+          <w:color w:val="999999"/>
           <w:sz w:val="20"/>
           <w:szCs w:val="20"/>
+          <w:highlight w:val="black"/>
         </w:rPr>
       </w:r>
     </w:p>
@@ -218,9 +229,10 @@
       <w:r>
         <w:rPr>
           <w:rFonts w:cs="Arial" w:ascii="Arial" w:hAnsi="Arial"/>
-          <w:color w:val="333333"/>
+          <w:color w:val="999999"/>
           <w:sz w:val="20"/>
           <w:szCs w:val="20"/>
+          <w:highlight w:val="black"/>
         </w:rPr>
         <w:t>R E Q U I S I T O S    D E L     P R O Y E C T O:</w:t>
       </w:r>
@@ -232,36 +244,38 @@
         <w:jc w:val="center"/>
         <w:rPr>
           <w:rFonts w:ascii="Arial" w:hAnsi="Arial" w:cs="Arial"/>
-          <w:color w:val="333333"/>
+          <w:color w:val="999999"/>
           <w:sz w:val="20"/>
           <w:szCs w:val="20"/>
-        </w:rPr>
-      </w:pPr>
-      <w:r>
-        <w:rPr>
-          <w:rFonts w:cs="Arial" w:ascii="Arial" w:hAnsi="Arial"/>
-          <w:color w:val="333333"/>
+          <w:highlight w:val="black"/>
+        </w:rPr>
+      </w:pPr>
+      <w:r>
+        <w:rPr>
+          <w:rFonts w:cs="Arial" w:ascii="Arial" w:hAnsi="Arial"/>
+          <w:color w:val="999999"/>
           <w:sz w:val="20"/>
           <w:szCs w:val="20"/>
-        </w:rPr>
-      </w:r>
-    </w:p>
-    <w:p>
-      <w:pPr>
-        <w:pStyle w:val="Normal"/>
-        <w:spacing w:lineRule="atLeast" w:line="288"/>
-        <w:jc w:val="both"/>
-        <w:rPr>
-          <w:rFonts w:ascii="Arial" w:hAnsi="Arial" w:cs="Arial"/>
-          <w:color w:val="333333"/>
-          <w:sz w:val="22"/>
-          <w:szCs w:val="22"/>
-        </w:rPr>
-      </w:pPr>
-      <w:r>
-        <w:rPr>
-          <w:rFonts w:cs="Arial" w:ascii="Arial" w:hAnsi="Arial"/>
-          <w:color w:val="333333"/>
+          <w:highlight w:val="black"/>
+        </w:rPr>
+      </w:r>
+    </w:p>
+    <w:p>
+      <w:pPr>
+        <w:pStyle w:val="Normal"/>
+        <w:spacing w:lineRule="atLeast" w:line="288"/>
+        <w:jc w:val="both"/>
+        <w:rPr>
+          <w:rFonts w:ascii="Arial" w:hAnsi="Arial" w:cs="Arial"/>
+          <w:color w:val="333333"/>
+          <w:sz w:val="22"/>
+          <w:szCs w:val="22"/>
+        </w:rPr>
+      </w:pPr>
+      <w:r>
+        <w:rPr>
+          <w:rFonts w:cs="Arial" w:ascii="Arial" w:hAnsi="Arial"/>
+          <w:color w:val="999999"/>
           <w:sz w:val="22"/>
           <w:szCs w:val="22"/>
           <w:highlight w:val="black"/>
@@ -271,7 +285,7 @@
       <w:r>
         <w:rPr>
           <w:rFonts w:cs="Arial" w:ascii="Arial" w:hAnsi="Arial"/>
-          <w:color w:val="333333"/>
+          <w:color w:val="999999"/>
           <w:sz w:val="22"/>
           <w:szCs w:val="22"/>
           <w:highlight w:val="black"/>
@@ -286,36 +300,38 @@
         <w:jc w:val="both"/>
         <w:rPr>
           <w:rFonts w:ascii="Arial" w:hAnsi="Arial" w:cs="Arial"/>
-          <w:color w:val="333333"/>
-          <w:sz w:val="22"/>
-          <w:szCs w:val="22"/>
-        </w:rPr>
-      </w:pPr>
-      <w:r>
-        <w:rPr>
-          <w:rFonts w:cs="Arial" w:ascii="Arial" w:hAnsi="Arial"/>
-          <w:color w:val="333333"/>
-          <w:sz w:val="22"/>
-          <w:szCs w:val="22"/>
-        </w:rPr>
-      </w:r>
-    </w:p>
-    <w:p>
-      <w:pPr>
-        <w:pStyle w:val="Normal"/>
-        <w:spacing w:lineRule="atLeast" w:line="288"/>
-        <w:jc w:val="both"/>
-        <w:rPr>
-          <w:rFonts w:ascii="Arial" w:hAnsi="Arial" w:cs="Arial"/>
-          <w:color w:val="333333"/>
-          <w:sz w:val="22"/>
-          <w:szCs w:val="22"/>
-        </w:rPr>
-      </w:pPr>
-      <w:r>
-        <w:rPr>
-          <w:rFonts w:cs="Arial" w:ascii="Arial" w:hAnsi="Arial"/>
-          <w:color w:val="333333"/>
+          <w:color w:val="999999"/>
+          <w:sz w:val="22"/>
+          <w:szCs w:val="22"/>
+          <w:highlight w:val="black"/>
+        </w:rPr>
+      </w:pPr>
+      <w:r>
+        <w:rPr>
+          <w:rFonts w:cs="Arial" w:ascii="Arial" w:hAnsi="Arial"/>
+          <w:color w:val="999999"/>
+          <w:sz w:val="22"/>
+          <w:szCs w:val="22"/>
+          <w:highlight w:val="black"/>
+        </w:rPr>
+      </w:r>
+    </w:p>
+    <w:p>
+      <w:pPr>
+        <w:pStyle w:val="Normal"/>
+        <w:spacing w:lineRule="atLeast" w:line="288"/>
+        <w:jc w:val="both"/>
+        <w:rPr>
+          <w:rFonts w:ascii="Arial" w:hAnsi="Arial" w:cs="Arial"/>
+          <w:color w:val="333333"/>
+          <w:sz w:val="22"/>
+          <w:szCs w:val="22"/>
+        </w:rPr>
+      </w:pPr>
+      <w:r>
+        <w:rPr>
+          <w:rFonts w:cs="Arial" w:ascii="Arial" w:hAnsi="Arial"/>
+          <w:color w:val="999999"/>
           <w:sz w:val="22"/>
           <w:szCs w:val="22"/>
           <w:highlight w:val="black"/>
@@ -330,47 +346,51 @@
         <w:jc w:val="both"/>
         <w:rPr>
           <w:rFonts w:ascii="Arial" w:hAnsi="Arial" w:cs="Arial"/>
-          <w:color w:val="333333"/>
-          <w:sz w:val="22"/>
-          <w:szCs w:val="22"/>
-        </w:rPr>
-      </w:pPr>
-      <w:r>
-        <w:rPr>
-          <w:rFonts w:cs="Arial" w:ascii="Arial" w:hAnsi="Arial"/>
-          <w:color w:val="333333"/>
-          <w:sz w:val="22"/>
-          <w:szCs w:val="22"/>
-        </w:rPr>
-      </w:r>
-    </w:p>
-    <w:p>
-      <w:pPr>
-        <w:pStyle w:val="Normal"/>
-        <w:spacing w:lineRule="atLeast" w:line="288"/>
-        <w:jc w:val="both"/>
-        <w:rPr>
-          <w:rFonts w:ascii="Arial" w:hAnsi="Arial" w:cs="Arial"/>
-          <w:color w:val="333333"/>
-          <w:sz w:val="22"/>
-          <w:szCs w:val="22"/>
-        </w:rPr>
-      </w:pPr>
-      <w:r>
-        <w:rPr>
-          <w:rFonts w:cs="Arial" w:ascii="Arial" w:hAnsi="Arial"/>
-          <w:color w:val="333333"/>
-          <w:sz w:val="22"/>
-          <w:szCs w:val="22"/>
+          <w:color w:val="999999"/>
+          <w:sz w:val="22"/>
+          <w:szCs w:val="22"/>
+          <w:highlight w:val="black"/>
+        </w:rPr>
+      </w:pPr>
+      <w:r>
+        <w:rPr>
+          <w:rFonts w:cs="Arial" w:ascii="Arial" w:hAnsi="Arial"/>
+          <w:color w:val="999999"/>
+          <w:sz w:val="22"/>
+          <w:szCs w:val="22"/>
+          <w:highlight w:val="black"/>
+        </w:rPr>
+      </w:r>
+    </w:p>
+    <w:p>
+      <w:pPr>
+        <w:pStyle w:val="Normal"/>
+        <w:spacing w:lineRule="atLeast" w:line="288"/>
+        <w:jc w:val="both"/>
+        <w:rPr>
+          <w:rFonts w:ascii="Arial" w:hAnsi="Arial" w:cs="Arial"/>
+          <w:color w:val="333333"/>
+          <w:sz w:val="22"/>
+          <w:szCs w:val="22"/>
+        </w:rPr>
+      </w:pPr>
+      <w:r>
+        <w:rPr>
+          <w:rFonts w:cs="Arial" w:ascii="Arial" w:hAnsi="Arial"/>
+          <w:color w:val="999999"/>
+          <w:sz w:val="22"/>
+          <w:szCs w:val="22"/>
+          <w:highlight w:val="black"/>
         </w:rPr>
         <w:t> </w:t>
       </w:r>
       <w:r>
         <w:rPr>
           <w:rFonts w:cs="Arial" w:ascii="Arial" w:hAnsi="Arial"/>
-          <w:color w:val="333333"/>
-          <w:sz w:val="22"/>
-          <w:szCs w:val="22"/>
+          <w:color w:val="999999"/>
+          <w:sz w:val="22"/>
+          <w:szCs w:val="22"/>
+          <w:highlight w:val="black"/>
         </w:rPr>
         <w:t xml:space="preserve">III. El  compilador programado deberá reconocer </w:t>
       </w:r>
@@ -378,18 +398,20 @@
         <w:rPr>
           <w:rFonts w:cs="Arial" w:ascii="Arial" w:hAnsi="Arial"/>
           <w:b/>
-          <w:color w:val="333333"/>
-          <w:sz w:val="22"/>
-          <w:szCs w:val="22"/>
+          <w:color w:val="999999"/>
+          <w:sz w:val="22"/>
+          <w:szCs w:val="22"/>
+          <w:highlight w:val="black"/>
         </w:rPr>
         <w:t>todos</w:t>
       </w:r>
       <w:r>
         <w:rPr>
           <w:rFonts w:cs="Arial" w:ascii="Arial" w:hAnsi="Arial"/>
-          <w:color w:val="333333"/>
-          <w:sz w:val="22"/>
-          <w:szCs w:val="22"/>
+          <w:color w:val="999999"/>
+          <w:sz w:val="22"/>
+          <w:szCs w:val="22"/>
+          <w:highlight w:val="black"/>
         </w:rPr>
         <w:t xml:space="preserve"> los mnemónicos del set de instrucciones del MC68HC11 tanto en letras mayúsculas como minúsculas, así como la sintaxis correspondiente a cada uno de los seis modos de direccionamiento que soporta el CPU de dicho microcontrolador.</w:t>
       </w:r>
@@ -401,38 +423,41 @@
         <w:jc w:val="both"/>
         <w:rPr>
           <w:rFonts w:ascii="Arial" w:hAnsi="Arial" w:cs="Arial"/>
-          <w:color w:val="333333"/>
-          <w:sz w:val="22"/>
-          <w:szCs w:val="22"/>
-        </w:rPr>
-      </w:pPr>
-      <w:r>
-        <w:rPr>
-          <w:rFonts w:cs="Arial" w:ascii="Arial" w:hAnsi="Arial"/>
-          <w:color w:val="333333"/>
-          <w:sz w:val="22"/>
-          <w:szCs w:val="22"/>
-        </w:rPr>
-      </w:r>
-    </w:p>
-    <w:p>
-      <w:pPr>
-        <w:pStyle w:val="Normal"/>
-        <w:spacing w:lineRule="atLeast" w:line="288"/>
-        <w:jc w:val="both"/>
-        <w:rPr>
-          <w:rFonts w:ascii="Arial" w:hAnsi="Arial" w:cs="Arial"/>
-          <w:color w:val="333333"/>
-          <w:sz w:val="22"/>
-          <w:szCs w:val="22"/>
-        </w:rPr>
-      </w:pPr>
-      <w:r>
-        <w:rPr>
-          <w:rFonts w:cs="Arial" w:ascii="Arial" w:hAnsi="Arial"/>
-          <w:color w:val="333333"/>
-          <w:sz w:val="22"/>
-          <w:szCs w:val="22"/>
+          <w:color w:val="999999"/>
+          <w:sz w:val="22"/>
+          <w:szCs w:val="22"/>
+          <w:highlight w:val="black"/>
+        </w:rPr>
+      </w:pPr>
+      <w:r>
+        <w:rPr>
+          <w:rFonts w:cs="Arial" w:ascii="Arial" w:hAnsi="Arial"/>
+          <w:color w:val="999999"/>
+          <w:sz w:val="22"/>
+          <w:szCs w:val="22"/>
+          <w:highlight w:val="black"/>
+        </w:rPr>
+      </w:r>
+    </w:p>
+    <w:p>
+      <w:pPr>
+        <w:pStyle w:val="Normal"/>
+        <w:spacing w:lineRule="atLeast" w:line="288"/>
+        <w:jc w:val="both"/>
+        <w:rPr>
+          <w:rFonts w:ascii="Arial" w:hAnsi="Arial" w:cs="Arial"/>
+          <w:color w:val="333333"/>
+          <w:sz w:val="22"/>
+          <w:szCs w:val="22"/>
+        </w:rPr>
+      </w:pPr>
+      <w:r>
+        <w:rPr>
+          <w:rFonts w:cs="Arial" w:ascii="Arial" w:hAnsi="Arial"/>
+          <w:color w:val="999999"/>
+          <w:sz w:val="22"/>
+          <w:szCs w:val="22"/>
+          <w:highlight w:val="black"/>
         </w:rPr>
         <w:t>IV. El compilador deberá soportar archivos documentados con comentarios, los cuales tendrá que ignorar.</w:t>
       </w:r>
@@ -444,38 +469,41 @@
         <w:jc w:val="both"/>
         <w:rPr>
           <w:rFonts w:ascii="Arial" w:hAnsi="Arial" w:cs="Arial"/>
-          <w:color w:val="333333"/>
-          <w:sz w:val="22"/>
-          <w:szCs w:val="22"/>
-        </w:rPr>
-      </w:pPr>
-      <w:r>
-        <w:rPr>
-          <w:rFonts w:cs="Arial" w:ascii="Arial" w:hAnsi="Arial"/>
-          <w:color w:val="333333"/>
-          <w:sz w:val="22"/>
-          <w:szCs w:val="22"/>
-        </w:rPr>
-      </w:r>
-    </w:p>
-    <w:p>
-      <w:pPr>
-        <w:pStyle w:val="Normal"/>
-        <w:spacing w:lineRule="atLeast" w:line="288"/>
-        <w:jc w:val="both"/>
-        <w:rPr>
-          <w:rFonts w:ascii="Arial" w:hAnsi="Arial" w:cs="Arial"/>
-          <w:color w:val="333333"/>
-          <w:sz w:val="22"/>
-          <w:szCs w:val="22"/>
-        </w:rPr>
-      </w:pPr>
-      <w:r>
-        <w:rPr>
-          <w:rFonts w:cs="Arial" w:ascii="Arial" w:hAnsi="Arial"/>
-          <w:color w:val="333333"/>
-          <w:sz w:val="22"/>
-          <w:szCs w:val="22"/>
+          <w:color w:val="999999"/>
+          <w:sz w:val="22"/>
+          <w:szCs w:val="22"/>
+          <w:highlight w:val="black"/>
+        </w:rPr>
+      </w:pPr>
+      <w:r>
+        <w:rPr>
+          <w:rFonts w:cs="Arial" w:ascii="Arial" w:hAnsi="Arial"/>
+          <w:color w:val="999999"/>
+          <w:sz w:val="22"/>
+          <w:szCs w:val="22"/>
+          <w:highlight w:val="black"/>
+        </w:rPr>
+      </w:r>
+    </w:p>
+    <w:p>
+      <w:pPr>
+        <w:pStyle w:val="Normal"/>
+        <w:spacing w:lineRule="atLeast" w:line="288"/>
+        <w:jc w:val="both"/>
+        <w:rPr>
+          <w:rFonts w:ascii="Arial" w:hAnsi="Arial" w:cs="Arial"/>
+          <w:color w:val="333333"/>
+          <w:sz w:val="22"/>
+          <w:szCs w:val="22"/>
+        </w:rPr>
+      </w:pPr>
+      <w:r>
+        <w:rPr>
+          <w:rFonts w:cs="Arial" w:ascii="Arial" w:hAnsi="Arial"/>
+          <w:color w:val="999999"/>
+          <w:sz w:val="22"/>
+          <w:szCs w:val="22"/>
+          <w:highlight w:val="black"/>
         </w:rPr>
         <w:t>V. El compilador deberá reconocer las directivas de ensamblador “ORG”, “EQU”, FCB” y “END”.</w:t>
       </w:r>
@@ -487,42 +515,49 @@
         <w:jc w:val="both"/>
         <w:rPr>
           <w:rFonts w:ascii="Arial" w:hAnsi="Arial" w:cs="Arial"/>
-          <w:color w:val="333333"/>
-          <w:sz w:val="22"/>
-          <w:szCs w:val="22"/>
-        </w:rPr>
-      </w:pPr>
-      <w:r>
-        <w:rPr>
-          <w:rFonts w:cs="Arial" w:ascii="Arial" w:hAnsi="Arial"/>
-          <w:color w:val="333333"/>
-          <w:sz w:val="22"/>
-          <w:szCs w:val="22"/>
-        </w:rPr>
-      </w:r>
-    </w:p>
-    <w:p>
-      <w:pPr>
-        <w:pStyle w:val="Normal"/>
-        <w:spacing w:lineRule="atLeast" w:line="288"/>
-        <w:jc w:val="both"/>
-        <w:rPr/>
-      </w:pPr>
-      <w:r>
-        <w:rPr>
-          <w:rFonts w:cs="Arial" w:ascii="Arial" w:hAnsi="Arial"/>
-          <w:color w:val="333333"/>
-          <w:sz w:val="22"/>
-          <w:szCs w:val="22"/>
+          <w:color w:val="999999"/>
+          <w:sz w:val="22"/>
+          <w:szCs w:val="22"/>
+          <w:highlight w:val="black"/>
+        </w:rPr>
+      </w:pPr>
+      <w:r>
+        <w:rPr>
+          <w:rFonts w:cs="Arial" w:ascii="Arial" w:hAnsi="Arial"/>
+          <w:color w:val="999999"/>
+          <w:sz w:val="22"/>
+          <w:szCs w:val="22"/>
+          <w:highlight w:val="black"/>
+        </w:rPr>
+      </w:r>
+    </w:p>
+    <w:p>
+      <w:pPr>
+        <w:pStyle w:val="Normal"/>
+        <w:spacing w:lineRule="atLeast" w:line="288"/>
+        <w:jc w:val="both"/>
+        <w:rPr>
+          <w:color w:val="999999"/>
+          <w:highlight w:val="black"/>
+        </w:rPr>
+      </w:pPr>
+      <w:r>
+        <w:rPr>
+          <w:rFonts w:cs="Arial" w:ascii="Arial" w:hAnsi="Arial"/>
+          <w:color w:val="999999"/>
+          <w:sz w:val="22"/>
+          <w:szCs w:val="22"/>
+          <w:highlight w:val="black"/>
         </w:rPr>
         <w:t> </w:t>
       </w:r>
       <w:r>
         <w:rPr>
           <w:rFonts w:cs="Arial" w:ascii="Arial" w:hAnsi="Arial"/>
-          <w:color w:val="333333"/>
-          <w:sz w:val="22"/>
-          <w:szCs w:val="22"/>
+          <w:color w:val="999999"/>
+          <w:sz w:val="22"/>
+          <w:szCs w:val="22"/>
+          <w:highlight w:val="black"/>
         </w:rPr>
         <w:t>VI. El compilador será capaz de abrir un archivo de texto codificado en ANSI, con extensión “*.asc”, que contenga el código fuente en lenguaje ensamblador. Después procederá a hacer un análisis del mismo, línea por línea, para determinar el código objeto correspondiente.</w:t>
       </w:r>
@@ -534,38 +569,41 @@
         <w:jc w:val="both"/>
         <w:rPr>
           <w:rFonts w:ascii="Arial" w:hAnsi="Arial" w:cs="Arial"/>
-          <w:color w:val="333333"/>
-          <w:sz w:val="22"/>
-          <w:szCs w:val="22"/>
-        </w:rPr>
-      </w:pPr>
-      <w:r>
-        <w:rPr>
-          <w:rFonts w:cs="Arial" w:ascii="Arial" w:hAnsi="Arial"/>
-          <w:color w:val="333333"/>
-          <w:sz w:val="22"/>
-          <w:szCs w:val="22"/>
-        </w:rPr>
-      </w:r>
-    </w:p>
-    <w:p>
-      <w:pPr>
-        <w:pStyle w:val="Normal"/>
-        <w:spacing w:lineRule="atLeast" w:line="288"/>
-        <w:jc w:val="both"/>
-        <w:rPr>
-          <w:rFonts w:ascii="Arial" w:hAnsi="Arial" w:cs="Arial"/>
-          <w:color w:val="333333"/>
-          <w:sz w:val="22"/>
-          <w:szCs w:val="22"/>
-        </w:rPr>
-      </w:pPr>
-      <w:r>
-        <w:rPr>
-          <w:rFonts w:cs="Arial" w:ascii="Arial" w:hAnsi="Arial"/>
-          <w:color w:val="333333"/>
-          <w:sz w:val="22"/>
-          <w:szCs w:val="22"/>
+          <w:color w:val="999999"/>
+          <w:sz w:val="22"/>
+          <w:szCs w:val="22"/>
+          <w:highlight w:val="black"/>
+        </w:rPr>
+      </w:pPr>
+      <w:r>
+        <w:rPr>
+          <w:rFonts w:cs="Arial" w:ascii="Arial" w:hAnsi="Arial"/>
+          <w:color w:val="999999"/>
+          <w:sz w:val="22"/>
+          <w:szCs w:val="22"/>
+          <w:highlight w:val="black"/>
+        </w:rPr>
+      </w:r>
+    </w:p>
+    <w:p>
+      <w:pPr>
+        <w:pStyle w:val="Normal"/>
+        <w:spacing w:lineRule="atLeast" w:line="288"/>
+        <w:jc w:val="both"/>
+        <w:rPr>
+          <w:rFonts w:ascii="Arial" w:hAnsi="Arial" w:cs="Arial"/>
+          <w:color w:val="333333"/>
+          <w:sz w:val="22"/>
+          <w:szCs w:val="22"/>
+        </w:rPr>
+      </w:pPr>
+      <w:r>
+        <w:rPr>
+          <w:rFonts w:cs="Arial" w:ascii="Arial" w:hAnsi="Arial"/>
+          <w:color w:val="999999"/>
+          <w:sz w:val="22"/>
+          <w:szCs w:val="22"/>
+          <w:highlight w:val="black"/>
         </w:rPr>
         <w:t>VII. El compilador generará un archivo de texto con extensión “*.LST”   que contenga el código fuente y el código objeto correspondiente empleando el formato del listado de Motorola.</w:t>
       </w:r>
@@ -577,38 +615,41 @@
         <w:jc w:val="both"/>
         <w:rPr>
           <w:rFonts w:ascii="Arial" w:hAnsi="Arial" w:cs="Arial"/>
-          <w:color w:val="333333"/>
-          <w:sz w:val="16"/>
-          <w:szCs w:val="16"/>
-        </w:rPr>
-      </w:pPr>
-      <w:r>
-        <w:rPr>
-          <w:rFonts w:cs="Arial" w:ascii="Arial" w:hAnsi="Arial"/>
-          <w:color w:val="333333"/>
-          <w:sz w:val="16"/>
-          <w:szCs w:val="16"/>
-        </w:rPr>
-      </w:r>
-    </w:p>
-    <w:p>
-      <w:pPr>
-        <w:pStyle w:val="Normal"/>
-        <w:spacing w:lineRule="atLeast" w:line="288"/>
-        <w:jc w:val="both"/>
-        <w:rPr>
-          <w:rFonts w:ascii="Arial" w:hAnsi="Arial" w:cs="Arial"/>
-          <w:color w:val="333333"/>
-          <w:sz w:val="22"/>
-          <w:szCs w:val="22"/>
-        </w:rPr>
-      </w:pPr>
-      <w:r>
-        <w:rPr>
-          <w:rFonts w:cs="Arial" w:ascii="Arial" w:hAnsi="Arial"/>
-          <w:color w:val="333333"/>
-          <w:sz w:val="22"/>
-          <w:szCs w:val="22"/>
+          <w:color w:val="999999"/>
+          <w:sz w:val="16"/>
+          <w:szCs w:val="16"/>
+          <w:highlight w:val="black"/>
+        </w:rPr>
+      </w:pPr>
+      <w:r>
+        <w:rPr>
+          <w:rFonts w:cs="Arial" w:ascii="Arial" w:hAnsi="Arial"/>
+          <w:color w:val="999999"/>
+          <w:sz w:val="16"/>
+          <w:szCs w:val="16"/>
+          <w:highlight w:val="black"/>
+        </w:rPr>
+      </w:r>
+    </w:p>
+    <w:p>
+      <w:pPr>
+        <w:pStyle w:val="Normal"/>
+        <w:spacing w:lineRule="atLeast" w:line="288"/>
+        <w:jc w:val="both"/>
+        <w:rPr>
+          <w:rFonts w:ascii="Arial" w:hAnsi="Arial" w:cs="Arial"/>
+          <w:color w:val="333333"/>
+          <w:sz w:val="22"/>
+          <w:szCs w:val="22"/>
+        </w:rPr>
+      </w:pPr>
+      <w:r>
+        <w:rPr>
+          <w:rFonts w:cs="Arial" w:ascii="Arial" w:hAnsi="Arial"/>
+          <w:color w:val="999999"/>
+          <w:sz w:val="22"/>
+          <w:szCs w:val="22"/>
+          <w:highlight w:val="black"/>
         </w:rPr>
         <w:t>VIII. El compilador será capaz de detectar errores de diferente índole y lo indicará en el listado agregando  mensajes dependiendo del tipo de error.</w:t>
       </w:r>
@@ -620,38 +661,41 @@
         <w:jc w:val="both"/>
         <w:rPr>
           <w:rFonts w:ascii="Arial" w:hAnsi="Arial" w:cs="Arial"/>
-          <w:color w:val="333333"/>
-          <w:sz w:val="22"/>
-          <w:szCs w:val="22"/>
-        </w:rPr>
-      </w:pPr>
-      <w:r>
-        <w:rPr>
-          <w:rFonts w:cs="Arial" w:ascii="Arial" w:hAnsi="Arial"/>
-          <w:color w:val="333333"/>
-          <w:sz w:val="22"/>
-          <w:szCs w:val="22"/>
-        </w:rPr>
-      </w:r>
-    </w:p>
-    <w:p>
-      <w:pPr>
-        <w:pStyle w:val="Normal"/>
-        <w:spacing w:lineRule="atLeast" w:line="288"/>
-        <w:jc w:val="both"/>
-        <w:rPr>
-          <w:rFonts w:ascii="Arial" w:hAnsi="Arial" w:cs="Arial"/>
-          <w:color w:val="333333"/>
-          <w:sz w:val="22"/>
-          <w:szCs w:val="22"/>
-        </w:rPr>
-      </w:pPr>
-      <w:r>
-        <w:rPr>
-          <w:rFonts w:cs="Arial" w:ascii="Arial" w:hAnsi="Arial"/>
-          <w:color w:val="333333"/>
-          <w:sz w:val="22"/>
-          <w:szCs w:val="22"/>
+          <w:color w:val="999999"/>
+          <w:sz w:val="22"/>
+          <w:szCs w:val="22"/>
+          <w:highlight w:val="black"/>
+        </w:rPr>
+      </w:pPr>
+      <w:r>
+        <w:rPr>
+          <w:rFonts w:cs="Arial" w:ascii="Arial" w:hAnsi="Arial"/>
+          <w:color w:val="999999"/>
+          <w:sz w:val="22"/>
+          <w:szCs w:val="22"/>
+          <w:highlight w:val="black"/>
+        </w:rPr>
+      </w:r>
+    </w:p>
+    <w:p>
+      <w:pPr>
+        <w:pStyle w:val="Normal"/>
+        <w:spacing w:lineRule="atLeast" w:line="288"/>
+        <w:jc w:val="both"/>
+        <w:rPr>
+          <w:rFonts w:ascii="Arial" w:hAnsi="Arial" w:cs="Arial"/>
+          <w:color w:val="333333"/>
+          <w:sz w:val="22"/>
+          <w:szCs w:val="22"/>
+        </w:rPr>
+      </w:pPr>
+      <w:r>
+        <w:rPr>
+          <w:rFonts w:cs="Arial" w:ascii="Arial" w:hAnsi="Arial"/>
+          <w:color w:val="999999"/>
+          <w:sz w:val="22"/>
+          <w:szCs w:val="22"/>
+          <w:highlight w:val="black"/>
         </w:rPr>
         <w:t>001   CONSTANTE INEXISTENTE</w:t>
       </w:r>
@@ -671,9 +715,10 @@
       <w:r>
         <w:rPr>
           <w:rFonts w:cs="Arial" w:ascii="Arial" w:hAnsi="Arial"/>
-          <w:color w:val="333333"/>
-          <w:sz w:val="22"/>
-          <w:szCs w:val="22"/>
+          <w:color w:val="999999"/>
+          <w:sz w:val="22"/>
+          <w:szCs w:val="22"/>
+          <w:highlight w:val="black"/>
         </w:rPr>
         <w:t>002   VARIABLE INEXISTENTE</w:t>
       </w:r>
@@ -693,9 +738,10 @@
       <w:r>
         <w:rPr>
           <w:rFonts w:cs="Arial" w:ascii="Arial" w:hAnsi="Arial"/>
-          <w:color w:val="333333"/>
-          <w:sz w:val="22"/>
-          <w:szCs w:val="22"/>
+          <w:color w:val="999999"/>
+          <w:sz w:val="22"/>
+          <w:szCs w:val="22"/>
+          <w:highlight w:val="black"/>
         </w:rPr>
         <w:t>003   ETIQUETA INEXISTENTE</w:t>
       </w:r>
@@ -715,9 +761,10 @@
       <w:r>
         <w:rPr>
           <w:rFonts w:cs="Arial" w:ascii="Arial" w:hAnsi="Arial"/>
-          <w:color w:val="333333"/>
-          <w:sz w:val="22"/>
-          <w:szCs w:val="22"/>
+          <w:color w:val="999999"/>
+          <w:sz w:val="22"/>
+          <w:szCs w:val="22"/>
+          <w:highlight w:val="black"/>
         </w:rPr>
         <w:t>004   MNEMÓNICO INEXISTENTE</w:t>
       </w:r>
@@ -737,9 +784,10 @@
       <w:r>
         <w:rPr>
           <w:rFonts w:cs="Arial" w:ascii="Arial" w:hAnsi="Arial"/>
-          <w:color w:val="333333"/>
-          <w:sz w:val="22"/>
-          <w:szCs w:val="22"/>
+          <w:color w:val="999999"/>
+          <w:sz w:val="22"/>
+          <w:szCs w:val="22"/>
+          <w:highlight w:val="black"/>
         </w:rPr>
         <w:t>005   INSTRUCCIÓN CARECE DE  OPERANDO(S)</w:t>
       </w:r>
@@ -759,9 +807,10 @@
       <w:r>
         <w:rPr>
           <w:rFonts w:cs="Arial" w:ascii="Arial" w:hAnsi="Arial"/>
-          <w:color w:val="333333"/>
-          <w:sz w:val="22"/>
-          <w:szCs w:val="22"/>
+          <w:color w:val="999999"/>
+          <w:sz w:val="22"/>
+          <w:szCs w:val="22"/>
+          <w:highlight w:val="black"/>
         </w:rPr>
         <w:t>006   INSTRUCCIÓN NO LLEVA OPERANDO(S)</w:t>
       </w:r>
@@ -781,9 +830,10 @@
       <w:r>
         <w:rPr>
           <w:rFonts w:cs="Arial" w:ascii="Arial" w:hAnsi="Arial"/>
-          <w:color w:val="333333"/>
-          <w:sz w:val="22"/>
-          <w:szCs w:val="22"/>
+          <w:color w:val="999999"/>
+          <w:sz w:val="22"/>
+          <w:szCs w:val="22"/>
+          <w:highlight w:val="black"/>
         </w:rPr>
         <w:t>007   MAGNITUD DE  OPERANDO ERRONEA</w:t>
       </w:r>
@@ -803,9 +853,10 @@
       <w:r>
         <w:rPr>
           <w:rFonts w:cs="Arial" w:ascii="Arial" w:hAnsi="Arial"/>
-          <w:color w:val="333333"/>
-          <w:sz w:val="22"/>
-          <w:szCs w:val="22"/>
+          <w:color w:val="999999"/>
+          <w:sz w:val="22"/>
+          <w:szCs w:val="22"/>
+          <w:highlight w:val="black"/>
         </w:rPr>
         <w:t>008   SALTO RELATIVO MUY LEJANO</w:t>
       </w:r>
@@ -825,9 +876,10 @@
       <w:r>
         <w:rPr>
           <w:rFonts w:cs="Arial" w:ascii="Arial" w:hAnsi="Arial"/>
-          <w:color w:val="333333"/>
-          <w:sz w:val="22"/>
-          <w:szCs w:val="22"/>
+          <w:color w:val="999999"/>
+          <w:sz w:val="22"/>
+          <w:szCs w:val="22"/>
+          <w:highlight w:val="black"/>
         </w:rPr>
         <w:t>009   INSTRUCCIÓN CARECE DE ALMENOS UN ESPACIO RELATIVO AL MARGEN</w:t>
       </w:r>
@@ -847,9 +899,10 @@
       <w:r>
         <w:rPr>
           <w:rFonts w:cs="Arial" w:ascii="Arial" w:hAnsi="Arial"/>
-          <w:color w:val="333333"/>
-          <w:sz w:val="22"/>
-          <w:szCs w:val="22"/>
+          <w:color w:val="999999"/>
+          <w:sz w:val="22"/>
+          <w:szCs w:val="22"/>
+          <w:highlight w:val="black"/>
         </w:rPr>
         <w:t>010   NO SE ENCUENTRA END</w:t>
       </w:r>
@@ -861,17 +914,19 @@
         <w:jc w:val="both"/>
         <w:rPr>
           <w:rFonts w:ascii="Arial" w:hAnsi="Arial" w:cs="Arial"/>
-          <w:color w:val="333333"/>
-          <w:sz w:val="16"/>
-          <w:szCs w:val="16"/>
-        </w:rPr>
-      </w:pPr>
-      <w:r>
-        <w:rPr>
-          <w:rFonts w:cs="Arial" w:ascii="Arial" w:hAnsi="Arial"/>
-          <w:color w:val="333333"/>
-          <w:sz w:val="16"/>
-          <w:szCs w:val="16"/>
+          <w:color w:val="999999"/>
+          <w:sz w:val="16"/>
+          <w:szCs w:val="16"/>
+          <w:highlight w:val="black"/>
+        </w:rPr>
+      </w:pPr>
+      <w:r>
+        <w:rPr>
+          <w:rFonts w:cs="Arial" w:ascii="Arial" w:hAnsi="Arial"/>
+          <w:color w:val="999999"/>
+          <w:sz w:val="16"/>
+          <w:szCs w:val="16"/>
+          <w:highlight w:val="black"/>
         </w:rPr>
         <w:drawing>
           <wp:anchor behindDoc="0" distT="0" distB="0" distL="133350" distR="114300" simplePos="0" locked="0" layoutInCell="1" allowOverlap="1" relativeHeight="3">
@@ -927,332 +982,363 @@
         <w:jc w:val="both"/>
         <w:rPr>
           <w:rFonts w:ascii="Arial" w:hAnsi="Arial" w:cs="Arial"/>
-          <w:color w:val="333333"/>
-          <w:sz w:val="16"/>
-          <w:szCs w:val="16"/>
-        </w:rPr>
-      </w:pPr>
-      <w:r>
-        <w:rPr>
-          <w:rFonts w:cs="Arial" w:ascii="Arial" w:hAnsi="Arial"/>
-          <w:color w:val="333333"/>
-          <w:sz w:val="16"/>
-          <w:szCs w:val="16"/>
-        </w:rPr>
-      </w:r>
-    </w:p>
-    <w:p>
-      <w:pPr>
-        <w:pStyle w:val="Normal"/>
-        <w:spacing w:lineRule="atLeast" w:line="288"/>
-        <w:jc w:val="both"/>
-        <w:rPr>
-          <w:rFonts w:ascii="Arial" w:hAnsi="Arial" w:cs="Arial"/>
-          <w:color w:val="333333"/>
-          <w:sz w:val="16"/>
-          <w:szCs w:val="16"/>
-        </w:rPr>
-      </w:pPr>
-      <w:r>
-        <w:rPr>
-          <w:rFonts w:cs="Arial" w:ascii="Arial" w:hAnsi="Arial"/>
-          <w:color w:val="333333"/>
-          <w:sz w:val="16"/>
-          <w:szCs w:val="16"/>
-        </w:rPr>
-      </w:r>
-    </w:p>
-    <w:p>
-      <w:pPr>
-        <w:pStyle w:val="Normal"/>
-        <w:spacing w:lineRule="atLeast" w:line="288"/>
-        <w:jc w:val="both"/>
-        <w:rPr>
-          <w:rFonts w:ascii="Arial" w:hAnsi="Arial" w:cs="Arial"/>
-          <w:color w:val="333333"/>
-          <w:sz w:val="16"/>
-          <w:szCs w:val="16"/>
-        </w:rPr>
-      </w:pPr>
-      <w:r>
-        <w:rPr>
-          <w:rFonts w:cs="Arial" w:ascii="Arial" w:hAnsi="Arial"/>
-          <w:color w:val="333333"/>
-          <w:sz w:val="16"/>
-          <w:szCs w:val="16"/>
-        </w:rPr>
-      </w:r>
-    </w:p>
-    <w:p>
-      <w:pPr>
-        <w:pStyle w:val="Normal"/>
-        <w:spacing w:lineRule="atLeast" w:line="288"/>
-        <w:jc w:val="both"/>
-        <w:rPr>
-          <w:rFonts w:ascii="Arial" w:hAnsi="Arial" w:cs="Arial"/>
-          <w:color w:val="333333"/>
-          <w:sz w:val="16"/>
-          <w:szCs w:val="16"/>
-        </w:rPr>
-      </w:pPr>
-      <w:r>
-        <w:rPr>
-          <w:rFonts w:cs="Arial" w:ascii="Arial" w:hAnsi="Arial"/>
-          <w:color w:val="333333"/>
-          <w:sz w:val="16"/>
-          <w:szCs w:val="16"/>
-        </w:rPr>
-      </w:r>
-    </w:p>
-    <w:p>
-      <w:pPr>
-        <w:pStyle w:val="Normal"/>
-        <w:spacing w:lineRule="atLeast" w:line="288"/>
-        <w:jc w:val="both"/>
-        <w:rPr>
-          <w:rFonts w:ascii="Arial" w:hAnsi="Arial" w:cs="Arial"/>
-          <w:color w:val="333333"/>
-          <w:sz w:val="16"/>
-          <w:szCs w:val="16"/>
-        </w:rPr>
-      </w:pPr>
-      <w:r>
-        <w:rPr>
-          <w:rFonts w:cs="Arial" w:ascii="Arial" w:hAnsi="Arial"/>
-          <w:color w:val="333333"/>
-          <w:sz w:val="16"/>
-          <w:szCs w:val="16"/>
-        </w:rPr>
-      </w:r>
-    </w:p>
-    <w:p>
-      <w:pPr>
-        <w:pStyle w:val="Normal"/>
-        <w:spacing w:lineRule="atLeast" w:line="288"/>
-        <w:jc w:val="both"/>
-        <w:rPr>
-          <w:rFonts w:ascii="Arial" w:hAnsi="Arial" w:cs="Arial"/>
-          <w:color w:val="333333"/>
-          <w:sz w:val="16"/>
-          <w:szCs w:val="16"/>
-        </w:rPr>
-      </w:pPr>
-      <w:r>
-        <w:rPr>
-          <w:rFonts w:cs="Arial" w:ascii="Arial" w:hAnsi="Arial"/>
-          <w:color w:val="333333"/>
-          <w:sz w:val="16"/>
-          <w:szCs w:val="16"/>
-        </w:rPr>
-      </w:r>
-    </w:p>
-    <w:p>
-      <w:pPr>
-        <w:pStyle w:val="Normal"/>
-        <w:spacing w:lineRule="atLeast" w:line="288"/>
-        <w:jc w:val="both"/>
-        <w:rPr>
-          <w:rFonts w:ascii="Arial" w:hAnsi="Arial" w:cs="Arial"/>
-          <w:color w:val="333333"/>
-          <w:sz w:val="16"/>
-          <w:szCs w:val="16"/>
-        </w:rPr>
-      </w:pPr>
-      <w:r>
-        <w:rPr>
-          <w:rFonts w:cs="Arial" w:ascii="Arial" w:hAnsi="Arial"/>
-          <w:color w:val="333333"/>
-          <w:sz w:val="16"/>
-          <w:szCs w:val="16"/>
-        </w:rPr>
-      </w:r>
-    </w:p>
-    <w:p>
-      <w:pPr>
-        <w:pStyle w:val="Normal"/>
-        <w:spacing w:lineRule="atLeast" w:line="288"/>
-        <w:jc w:val="both"/>
-        <w:rPr>
-          <w:rFonts w:ascii="Arial" w:hAnsi="Arial" w:cs="Arial"/>
-          <w:color w:val="333333"/>
-          <w:sz w:val="16"/>
-          <w:szCs w:val="16"/>
-        </w:rPr>
-      </w:pPr>
-      <w:r>
-        <w:rPr>
-          <w:rFonts w:cs="Arial" w:ascii="Arial" w:hAnsi="Arial"/>
-          <w:color w:val="333333"/>
-          <w:sz w:val="16"/>
-          <w:szCs w:val="16"/>
-        </w:rPr>
-      </w:r>
-    </w:p>
-    <w:p>
-      <w:pPr>
-        <w:pStyle w:val="Normal"/>
-        <w:spacing w:lineRule="atLeast" w:line="288"/>
-        <w:jc w:val="both"/>
-        <w:rPr>
-          <w:rFonts w:ascii="Arial" w:hAnsi="Arial" w:cs="Arial"/>
-          <w:color w:val="333333"/>
-          <w:sz w:val="16"/>
-          <w:szCs w:val="16"/>
-        </w:rPr>
-      </w:pPr>
-      <w:r>
-        <w:rPr>
-          <w:rFonts w:cs="Arial" w:ascii="Arial" w:hAnsi="Arial"/>
-          <w:color w:val="333333"/>
-          <w:sz w:val="16"/>
-          <w:szCs w:val="16"/>
-        </w:rPr>
-      </w:r>
-    </w:p>
-    <w:p>
-      <w:pPr>
-        <w:pStyle w:val="Normal"/>
-        <w:spacing w:lineRule="atLeast" w:line="288"/>
-        <w:jc w:val="both"/>
-        <w:rPr>
-          <w:rFonts w:ascii="Arial" w:hAnsi="Arial" w:cs="Arial"/>
-          <w:color w:val="333333"/>
-          <w:sz w:val="16"/>
-          <w:szCs w:val="16"/>
-        </w:rPr>
-      </w:pPr>
-      <w:r>
-        <w:rPr>
-          <w:rFonts w:cs="Arial" w:ascii="Arial" w:hAnsi="Arial"/>
-          <w:color w:val="333333"/>
-          <w:sz w:val="16"/>
-          <w:szCs w:val="16"/>
-        </w:rPr>
-      </w:r>
-    </w:p>
-    <w:p>
-      <w:pPr>
-        <w:pStyle w:val="Normal"/>
-        <w:spacing w:lineRule="atLeast" w:line="288"/>
-        <w:jc w:val="both"/>
-        <w:rPr>
-          <w:rFonts w:ascii="Arial" w:hAnsi="Arial" w:cs="Arial"/>
-          <w:color w:val="333333"/>
-          <w:sz w:val="16"/>
-          <w:szCs w:val="16"/>
-        </w:rPr>
-      </w:pPr>
-      <w:r>
-        <w:rPr>
-          <w:rFonts w:cs="Arial" w:ascii="Arial" w:hAnsi="Arial"/>
-          <w:color w:val="333333"/>
-          <w:sz w:val="16"/>
-          <w:szCs w:val="16"/>
-        </w:rPr>
-      </w:r>
-    </w:p>
-    <w:p>
-      <w:pPr>
-        <w:pStyle w:val="Normal"/>
-        <w:spacing w:lineRule="atLeast" w:line="288"/>
-        <w:jc w:val="both"/>
-        <w:rPr>
-          <w:rFonts w:ascii="Arial" w:hAnsi="Arial" w:cs="Arial"/>
-          <w:color w:val="333333"/>
-          <w:sz w:val="16"/>
-          <w:szCs w:val="16"/>
-        </w:rPr>
-      </w:pPr>
-      <w:r>
-        <w:rPr>
-          <w:rFonts w:cs="Arial" w:ascii="Arial" w:hAnsi="Arial"/>
-          <w:color w:val="333333"/>
-          <w:sz w:val="16"/>
-          <w:szCs w:val="16"/>
-        </w:rPr>
-      </w:r>
-    </w:p>
-    <w:p>
-      <w:pPr>
-        <w:pStyle w:val="Normal"/>
-        <w:spacing w:lineRule="atLeast" w:line="288"/>
-        <w:jc w:val="both"/>
-        <w:rPr>
-          <w:rFonts w:ascii="Arial" w:hAnsi="Arial" w:cs="Arial"/>
-          <w:color w:val="333333"/>
-          <w:sz w:val="16"/>
-          <w:szCs w:val="16"/>
-        </w:rPr>
-      </w:pPr>
-      <w:r>
-        <w:rPr>
-          <w:rFonts w:cs="Arial" w:ascii="Arial" w:hAnsi="Arial"/>
-          <w:color w:val="333333"/>
-          <w:sz w:val="16"/>
-          <w:szCs w:val="16"/>
-        </w:rPr>
-      </w:r>
-    </w:p>
-    <w:p>
-      <w:pPr>
-        <w:pStyle w:val="Normal"/>
-        <w:spacing w:lineRule="atLeast" w:line="288"/>
-        <w:jc w:val="both"/>
-        <w:rPr>
-          <w:rFonts w:ascii="Arial" w:hAnsi="Arial" w:cs="Arial"/>
-          <w:color w:val="333333"/>
-          <w:sz w:val="16"/>
-          <w:szCs w:val="16"/>
-        </w:rPr>
-      </w:pPr>
-      <w:r>
-        <w:rPr>
-          <w:rFonts w:cs="Arial" w:ascii="Arial" w:hAnsi="Arial"/>
-          <w:color w:val="333333"/>
-          <w:sz w:val="16"/>
-          <w:szCs w:val="16"/>
-        </w:rPr>
-      </w:r>
-    </w:p>
-    <w:p>
-      <w:pPr>
-        <w:pStyle w:val="Normal"/>
-        <w:spacing w:lineRule="atLeast" w:line="288"/>
-        <w:jc w:val="both"/>
-        <w:rPr>
-          <w:rFonts w:ascii="Arial" w:hAnsi="Arial" w:cs="Arial"/>
-          <w:color w:val="333333"/>
-          <w:sz w:val="16"/>
-          <w:szCs w:val="16"/>
-        </w:rPr>
-      </w:pPr>
-      <w:r>
-        <w:rPr>
-          <w:rFonts w:cs="Arial" w:ascii="Arial" w:hAnsi="Arial"/>
-          <w:color w:val="333333"/>
-          <w:sz w:val="16"/>
-          <w:szCs w:val="16"/>
-        </w:rPr>
-      </w:r>
-    </w:p>
-    <w:p>
-      <w:pPr>
-        <w:pStyle w:val="Normal"/>
-        <w:spacing w:lineRule="atLeast" w:line="288"/>
-        <w:jc w:val="both"/>
-        <w:rPr>
-          <w:rFonts w:ascii="Arial" w:hAnsi="Arial" w:cs="Arial"/>
-          <w:color w:val="333333"/>
-          <w:sz w:val="22"/>
-          <w:szCs w:val="22"/>
-        </w:rPr>
-      </w:pPr>
-      <w:r>
-        <w:rPr>
-          <w:rFonts w:cs="Arial" w:ascii="Arial" w:hAnsi="Arial"/>
-          <w:color w:val="333333"/>
-          <w:sz w:val="22"/>
-          <w:szCs w:val="22"/>
+          <w:color w:val="999999"/>
+          <w:sz w:val="16"/>
+          <w:szCs w:val="16"/>
+          <w:highlight w:val="black"/>
+        </w:rPr>
+      </w:pPr>
+      <w:r>
+        <w:rPr>
+          <w:rFonts w:cs="Arial" w:ascii="Arial" w:hAnsi="Arial"/>
+          <w:color w:val="999999"/>
+          <w:sz w:val="16"/>
+          <w:szCs w:val="16"/>
+          <w:highlight w:val="black"/>
+        </w:rPr>
+      </w:r>
+    </w:p>
+    <w:p>
+      <w:pPr>
+        <w:pStyle w:val="Normal"/>
+        <w:spacing w:lineRule="atLeast" w:line="288"/>
+        <w:jc w:val="both"/>
+        <w:rPr>
+          <w:rFonts w:ascii="Arial" w:hAnsi="Arial" w:cs="Arial"/>
+          <w:color w:val="999999"/>
+          <w:sz w:val="16"/>
+          <w:szCs w:val="16"/>
+          <w:highlight w:val="black"/>
+        </w:rPr>
+      </w:pPr>
+      <w:r>
+        <w:rPr>
+          <w:rFonts w:cs="Arial" w:ascii="Arial" w:hAnsi="Arial"/>
+          <w:color w:val="999999"/>
+          <w:sz w:val="16"/>
+          <w:szCs w:val="16"/>
+          <w:highlight w:val="black"/>
+        </w:rPr>
+      </w:r>
+    </w:p>
+    <w:p>
+      <w:pPr>
+        <w:pStyle w:val="Normal"/>
+        <w:spacing w:lineRule="atLeast" w:line="288"/>
+        <w:jc w:val="both"/>
+        <w:rPr>
+          <w:rFonts w:ascii="Arial" w:hAnsi="Arial" w:cs="Arial"/>
+          <w:color w:val="999999"/>
+          <w:sz w:val="16"/>
+          <w:szCs w:val="16"/>
+          <w:highlight w:val="black"/>
+        </w:rPr>
+      </w:pPr>
+      <w:r>
+        <w:rPr>
+          <w:rFonts w:cs="Arial" w:ascii="Arial" w:hAnsi="Arial"/>
+          <w:color w:val="999999"/>
+          <w:sz w:val="16"/>
+          <w:szCs w:val="16"/>
+          <w:highlight w:val="black"/>
+        </w:rPr>
+      </w:r>
+    </w:p>
+    <w:p>
+      <w:pPr>
+        <w:pStyle w:val="Normal"/>
+        <w:spacing w:lineRule="atLeast" w:line="288"/>
+        <w:jc w:val="both"/>
+        <w:rPr>
+          <w:rFonts w:ascii="Arial" w:hAnsi="Arial" w:cs="Arial"/>
+          <w:color w:val="999999"/>
+          <w:sz w:val="16"/>
+          <w:szCs w:val="16"/>
+          <w:highlight w:val="black"/>
+        </w:rPr>
+      </w:pPr>
+      <w:r>
+        <w:rPr>
+          <w:rFonts w:cs="Arial" w:ascii="Arial" w:hAnsi="Arial"/>
+          <w:color w:val="999999"/>
+          <w:sz w:val="16"/>
+          <w:szCs w:val="16"/>
+          <w:highlight w:val="black"/>
+        </w:rPr>
+      </w:r>
+    </w:p>
+    <w:p>
+      <w:pPr>
+        <w:pStyle w:val="Normal"/>
+        <w:spacing w:lineRule="atLeast" w:line="288"/>
+        <w:jc w:val="both"/>
+        <w:rPr>
+          <w:rFonts w:ascii="Arial" w:hAnsi="Arial" w:cs="Arial"/>
+          <w:color w:val="999999"/>
+          <w:sz w:val="16"/>
+          <w:szCs w:val="16"/>
+          <w:highlight w:val="black"/>
+        </w:rPr>
+      </w:pPr>
+      <w:r>
+        <w:rPr>
+          <w:rFonts w:cs="Arial" w:ascii="Arial" w:hAnsi="Arial"/>
+          <w:color w:val="999999"/>
+          <w:sz w:val="16"/>
+          <w:szCs w:val="16"/>
+          <w:highlight w:val="black"/>
+        </w:rPr>
+      </w:r>
+    </w:p>
+    <w:p>
+      <w:pPr>
+        <w:pStyle w:val="Normal"/>
+        <w:spacing w:lineRule="atLeast" w:line="288"/>
+        <w:jc w:val="both"/>
+        <w:rPr>
+          <w:rFonts w:ascii="Arial" w:hAnsi="Arial" w:cs="Arial"/>
+          <w:color w:val="999999"/>
+          <w:sz w:val="16"/>
+          <w:szCs w:val="16"/>
+          <w:highlight w:val="black"/>
+        </w:rPr>
+      </w:pPr>
+      <w:r>
+        <w:rPr>
+          <w:rFonts w:cs="Arial" w:ascii="Arial" w:hAnsi="Arial"/>
+          <w:color w:val="999999"/>
+          <w:sz w:val="16"/>
+          <w:szCs w:val="16"/>
+          <w:highlight w:val="black"/>
+        </w:rPr>
+      </w:r>
+    </w:p>
+    <w:p>
+      <w:pPr>
+        <w:pStyle w:val="Normal"/>
+        <w:spacing w:lineRule="atLeast" w:line="288"/>
+        <w:jc w:val="both"/>
+        <w:rPr>
+          <w:rFonts w:ascii="Arial" w:hAnsi="Arial" w:cs="Arial"/>
+          <w:color w:val="999999"/>
+          <w:sz w:val="16"/>
+          <w:szCs w:val="16"/>
+          <w:highlight w:val="black"/>
+        </w:rPr>
+      </w:pPr>
+      <w:r>
+        <w:rPr>
+          <w:rFonts w:cs="Arial" w:ascii="Arial" w:hAnsi="Arial"/>
+          <w:color w:val="999999"/>
+          <w:sz w:val="16"/>
+          <w:szCs w:val="16"/>
+          <w:highlight w:val="black"/>
+        </w:rPr>
+      </w:r>
+    </w:p>
+    <w:p>
+      <w:pPr>
+        <w:pStyle w:val="Normal"/>
+        <w:spacing w:lineRule="atLeast" w:line="288"/>
+        <w:jc w:val="both"/>
+        <w:rPr>
+          <w:rFonts w:ascii="Arial" w:hAnsi="Arial" w:cs="Arial"/>
+          <w:color w:val="999999"/>
+          <w:sz w:val="16"/>
+          <w:szCs w:val="16"/>
+          <w:highlight w:val="black"/>
+        </w:rPr>
+      </w:pPr>
+      <w:r>
+        <w:rPr>
+          <w:rFonts w:cs="Arial" w:ascii="Arial" w:hAnsi="Arial"/>
+          <w:color w:val="999999"/>
+          <w:sz w:val="16"/>
+          <w:szCs w:val="16"/>
+          <w:highlight w:val="black"/>
+        </w:rPr>
+      </w:r>
+    </w:p>
+    <w:p>
+      <w:pPr>
+        <w:pStyle w:val="Normal"/>
+        <w:spacing w:lineRule="atLeast" w:line="288"/>
+        <w:jc w:val="both"/>
+        <w:rPr>
+          <w:rFonts w:ascii="Arial" w:hAnsi="Arial" w:cs="Arial"/>
+          <w:color w:val="999999"/>
+          <w:sz w:val="16"/>
+          <w:szCs w:val="16"/>
+          <w:highlight w:val="black"/>
+        </w:rPr>
+      </w:pPr>
+      <w:r>
+        <w:rPr>
+          <w:rFonts w:cs="Arial" w:ascii="Arial" w:hAnsi="Arial"/>
+          <w:color w:val="999999"/>
+          <w:sz w:val="16"/>
+          <w:szCs w:val="16"/>
+          <w:highlight w:val="black"/>
+        </w:rPr>
+      </w:r>
+    </w:p>
+    <w:p>
+      <w:pPr>
+        <w:pStyle w:val="Normal"/>
+        <w:spacing w:lineRule="atLeast" w:line="288"/>
+        <w:jc w:val="both"/>
+        <w:rPr>
+          <w:rFonts w:ascii="Arial" w:hAnsi="Arial" w:cs="Arial"/>
+          <w:color w:val="999999"/>
+          <w:sz w:val="16"/>
+          <w:szCs w:val="16"/>
+          <w:highlight w:val="black"/>
+        </w:rPr>
+      </w:pPr>
+      <w:r>
+        <w:rPr>
+          <w:rFonts w:cs="Arial" w:ascii="Arial" w:hAnsi="Arial"/>
+          <w:color w:val="999999"/>
+          <w:sz w:val="16"/>
+          <w:szCs w:val="16"/>
+          <w:highlight w:val="black"/>
+        </w:rPr>
+      </w:r>
+    </w:p>
+    <w:p>
+      <w:pPr>
+        <w:pStyle w:val="Normal"/>
+        <w:spacing w:lineRule="atLeast" w:line="288"/>
+        <w:jc w:val="both"/>
+        <w:rPr>
+          <w:rFonts w:ascii="Arial" w:hAnsi="Arial" w:cs="Arial"/>
+          <w:color w:val="999999"/>
+          <w:sz w:val="16"/>
+          <w:szCs w:val="16"/>
+          <w:highlight w:val="black"/>
+        </w:rPr>
+      </w:pPr>
+      <w:r>
+        <w:rPr>
+          <w:rFonts w:cs="Arial" w:ascii="Arial" w:hAnsi="Arial"/>
+          <w:color w:val="999999"/>
+          <w:sz w:val="16"/>
+          <w:szCs w:val="16"/>
+          <w:highlight w:val="black"/>
+        </w:rPr>
+      </w:r>
+    </w:p>
+    <w:p>
+      <w:pPr>
+        <w:pStyle w:val="Normal"/>
+        <w:spacing w:lineRule="atLeast" w:line="288"/>
+        <w:jc w:val="both"/>
+        <w:rPr>
+          <w:rFonts w:ascii="Arial" w:hAnsi="Arial" w:cs="Arial"/>
+          <w:color w:val="999999"/>
+          <w:sz w:val="16"/>
+          <w:szCs w:val="16"/>
+          <w:highlight w:val="black"/>
+        </w:rPr>
+      </w:pPr>
+      <w:r>
+        <w:rPr>
+          <w:rFonts w:cs="Arial" w:ascii="Arial" w:hAnsi="Arial"/>
+          <w:color w:val="999999"/>
+          <w:sz w:val="16"/>
+          <w:szCs w:val="16"/>
+          <w:highlight w:val="black"/>
+        </w:rPr>
+      </w:r>
+    </w:p>
+    <w:p>
+      <w:pPr>
+        <w:pStyle w:val="Normal"/>
+        <w:spacing w:lineRule="atLeast" w:line="288"/>
+        <w:jc w:val="both"/>
+        <w:rPr>
+          <w:rFonts w:ascii="Arial" w:hAnsi="Arial" w:cs="Arial"/>
+          <w:color w:val="999999"/>
+          <w:sz w:val="16"/>
+          <w:szCs w:val="16"/>
+          <w:highlight w:val="black"/>
+        </w:rPr>
+      </w:pPr>
+      <w:r>
+        <w:rPr>
+          <w:rFonts w:cs="Arial" w:ascii="Arial" w:hAnsi="Arial"/>
+          <w:color w:val="999999"/>
+          <w:sz w:val="16"/>
+          <w:szCs w:val="16"/>
+          <w:highlight w:val="black"/>
+        </w:rPr>
+      </w:r>
+    </w:p>
+    <w:p>
+      <w:pPr>
+        <w:pStyle w:val="Normal"/>
+        <w:spacing w:lineRule="atLeast" w:line="288"/>
+        <w:jc w:val="both"/>
+        <w:rPr>
+          <w:rFonts w:ascii="Arial" w:hAnsi="Arial" w:cs="Arial"/>
+          <w:color w:val="999999"/>
+          <w:sz w:val="16"/>
+          <w:szCs w:val="16"/>
+          <w:highlight w:val="black"/>
+        </w:rPr>
+      </w:pPr>
+      <w:r>
+        <w:rPr>
+          <w:rFonts w:cs="Arial" w:ascii="Arial" w:hAnsi="Arial"/>
+          <w:color w:val="999999"/>
+          <w:sz w:val="16"/>
+          <w:szCs w:val="16"/>
+          <w:highlight w:val="black"/>
+        </w:rPr>
+      </w:r>
+    </w:p>
+    <w:p>
+      <w:pPr>
+        <w:pStyle w:val="Normal"/>
+        <w:spacing w:lineRule="atLeast" w:line="288"/>
+        <w:jc w:val="both"/>
+        <w:rPr>
+          <w:rFonts w:ascii="Arial" w:hAnsi="Arial" w:cs="Arial"/>
+          <w:color w:val="999999"/>
+          <w:sz w:val="16"/>
+          <w:szCs w:val="16"/>
+          <w:highlight w:val="black"/>
+        </w:rPr>
+      </w:pPr>
+      <w:r>
+        <w:rPr>
+          <w:rFonts w:cs="Arial" w:ascii="Arial" w:hAnsi="Arial"/>
+          <w:color w:val="999999"/>
+          <w:sz w:val="16"/>
+          <w:szCs w:val="16"/>
+          <w:highlight w:val="black"/>
+        </w:rPr>
+      </w:r>
+    </w:p>
+    <w:p>
+      <w:pPr>
+        <w:pStyle w:val="Normal"/>
+        <w:spacing w:lineRule="atLeast" w:line="288"/>
+        <w:jc w:val="both"/>
+        <w:rPr>
+          <w:rFonts w:ascii="Arial" w:hAnsi="Arial" w:cs="Arial"/>
+          <w:color w:val="333333"/>
+          <w:sz w:val="22"/>
+          <w:szCs w:val="22"/>
+        </w:rPr>
+      </w:pPr>
+      <w:r>
+        <w:rPr>
+          <w:rFonts w:cs="Arial" w:ascii="Arial" w:hAnsi="Arial"/>
+          <w:color w:val="999999"/>
+          <w:sz w:val="22"/>
+          <w:szCs w:val="22"/>
+          <w:highlight w:val="black"/>
         </w:rPr>
         <w:t xml:space="preserve">X. </w:t>
       </w:r>
@@ -1260,27 +1346,30 @@
         <w:rPr>
           <w:rFonts w:cs="Arial" w:ascii="Arial" w:hAnsi="Arial"/>
           <w:b/>
-          <w:color w:val="333333"/>
-          <w:sz w:val="22"/>
-          <w:szCs w:val="22"/>
+          <w:color w:val="999999"/>
+          <w:sz w:val="22"/>
+          <w:szCs w:val="22"/>
+          <w:highlight w:val="black"/>
         </w:rPr>
         <w:t xml:space="preserve">CRITERIO DE CALIFICACIÓN: </w:t>
       </w:r>
       <w:r>
         <w:rPr>
           <w:rFonts w:cs="Arial" w:ascii="Arial" w:hAnsi="Arial"/>
-          <w:color w:val="333333"/>
-          <w:sz w:val="22"/>
-          <w:szCs w:val="22"/>
+          <w:color w:val="999999"/>
+          <w:sz w:val="22"/>
+          <w:szCs w:val="22"/>
+          <w:highlight w:val="black"/>
         </w:rPr>
         <w:t xml:space="preserve">Para tener derecho a una calificación  cada equipo debe presentar un programa </w:t>
       </w:r>
       <w:r>
         <w:rPr>
           <w:rFonts w:cs="Arial" w:ascii="Arial" w:hAnsi="Arial"/>
-          <w:color w:val="333333"/>
-          <w:sz w:val="22"/>
-          <w:szCs w:val="22"/>
+          <w:color w:val="999999"/>
+          <w:sz w:val="22"/>
+          <w:szCs w:val="22"/>
+          <w:highlight w:val="black"/>
           <w:u w:val="single"/>
         </w:rPr>
         <w:t>ORIGINAL</w:t>
@@ -1288,9 +1377,10 @@
       <w:r>
         <w:rPr>
           <w:rFonts w:cs="Arial" w:ascii="Arial" w:hAnsi="Arial"/>
-          <w:color w:val="333333"/>
-          <w:sz w:val="22"/>
-          <w:szCs w:val="22"/>
+          <w:color w:val="999999"/>
+          <w:sz w:val="22"/>
+          <w:szCs w:val="22"/>
+          <w:highlight w:val="black"/>
         </w:rPr>
         <w:t>.</w:t>
       </w:r>
@@ -1302,17 +1392,19 @@
         <w:jc w:val="both"/>
         <w:rPr>
           <w:rFonts w:ascii="Arial" w:hAnsi="Arial" w:cs="Arial"/>
-          <w:color w:val="333333"/>
-          <w:sz w:val="22"/>
-          <w:szCs w:val="22"/>
-        </w:rPr>
-      </w:pPr>
-      <w:r>
-        <w:rPr>
-          <w:rFonts w:cs="Arial" w:ascii="Arial" w:hAnsi="Arial"/>
-          <w:color w:val="333333"/>
-          <w:sz w:val="22"/>
-          <w:szCs w:val="22"/>
+          <w:color w:val="999999"/>
+          <w:sz w:val="22"/>
+          <w:szCs w:val="22"/>
+          <w:highlight w:val="black"/>
+        </w:rPr>
+      </w:pPr>
+      <w:r>
+        <w:rPr>
+          <w:rFonts w:cs="Arial" w:ascii="Arial" w:hAnsi="Arial"/>
+          <w:color w:val="999999"/>
+          <w:sz w:val="22"/>
+          <w:szCs w:val="22"/>
+          <w:highlight w:val="black"/>
         </w:rPr>
       </w:r>
     </w:p>
@@ -1335,9 +1427,10 @@
       <w:r>
         <w:rPr>
           <w:rFonts w:cs="Arial" w:ascii="Arial" w:hAnsi="Arial"/>
-          <w:color w:val="333333"/>
+          <w:color w:val="999999"/>
           <w:sz w:val="20"/>
           <w:szCs w:val="20"/>
+          <w:highlight w:val="black"/>
         </w:rPr>
         <w:t>Un punto por cada modo de direccionamiento compilado correctamente…….6 puntos.</w:t>
       </w:r>
@@ -1361,9 +1454,10 @@
       <w:r>
         <w:rPr>
           <w:rFonts w:cs="Arial" w:ascii="Arial" w:hAnsi="Arial"/>
-          <w:color w:val="333333"/>
+          <w:color w:val="999999"/>
           <w:sz w:val="20"/>
           <w:szCs w:val="20"/>
+          <w:highlight w:val="black"/>
         </w:rPr>
         <w:t>Generación del archivo con el listado en el formato propuesto………………...1 punto.</w:t>
       </w:r>
@@ -1387,9 +1481,10 @@
       <w:r>
         <w:rPr>
           <w:rFonts w:cs="Arial" w:ascii="Arial" w:hAnsi="Arial"/>
-          <w:color w:val="333333"/>
+          <w:color w:val="999999"/>
           <w:sz w:val="20"/>
           <w:szCs w:val="20"/>
+          <w:highlight w:val="black"/>
         </w:rPr>
         <w:t>Generación del archivo con el código objeto en el formato propuesto………..1 punto.</w:t>
       </w:r>
@@ -1413,9 +1508,10 @@
       <w:r>
         <w:rPr>
           <w:rFonts w:cs="Arial" w:ascii="Arial" w:hAnsi="Arial"/>
-          <w:color w:val="333333"/>
+          <w:color w:val="999999"/>
           <w:sz w:val="20"/>
           <w:szCs w:val="20"/>
+          <w:highlight w:val="black"/>
         </w:rPr>
         <w:t>Detección de errores correctamente codificados e  indicando la  línea  donde</w:t>
       </w:r>
@@ -1436,9 +1532,10 @@
       <w:r>
         <w:rPr>
           <w:rFonts w:cs="Arial" w:ascii="Arial" w:hAnsi="Arial"/>
-          <w:color w:val="333333"/>
+          <w:color w:val="999999"/>
           <w:sz w:val="20"/>
           <w:szCs w:val="20"/>
+          <w:highlight w:val="black"/>
         </w:rPr>
         <w:t>se encuentran ………………………………………………………………………...2 puntos.</w:t>
       </w:r>
@@ -1459,18 +1556,20 @@
       <w:r>
         <w:rPr>
           <w:rFonts w:cs="Arial" w:ascii="Arial" w:hAnsi="Arial"/>
-          <w:color w:val="333333"/>
+          <w:color w:val="999999"/>
           <w:sz w:val="20"/>
           <w:szCs w:val="20"/>
+          <w:highlight w:val="black"/>
         </w:rPr>
         <w:t xml:space="preserve">                                                                                                  </w:t>
       </w:r>
       <w:r>
         <w:rPr>
           <w:rFonts w:cs="Arial" w:ascii="Arial" w:hAnsi="Arial"/>
-          <w:color w:val="333333"/>
+          <w:color w:val="999999"/>
           <w:sz w:val="20"/>
           <w:szCs w:val="20"/>
+          <w:highlight w:val="black"/>
         </w:rPr>
         <w:t>TOTAL :   10 puntos.</w:t>
       </w:r>
@@ -1491,9 +1590,10 @@
       <w:r>
         <w:rPr>
           <w:rFonts w:cs="Arial" w:ascii="Arial" w:hAnsi="Arial"/>
-          <w:color w:val="333333"/>
+          <w:color w:val="999999"/>
           <w:sz w:val="20"/>
           <w:szCs w:val="20"/>
+          <w:highlight w:val="black"/>
         </w:rPr>
         <w:t>Si el sistema NO soporta mayúsculas y minúsculas se RESTA un punto a la calificación.</w:t>
       </w:r>
@@ -1505,18 +1605,20 @@
         <w:jc w:val="both"/>
         <w:rPr>
           <w:rFonts w:ascii="Arial" w:hAnsi="Arial" w:cs="Arial"/>
-          <w:color w:val="333333"/>
-          <w:sz w:val="16"/>
-          <w:szCs w:val="16"/>
+          <w:color w:val="999999"/>
+          <w:sz w:val="16"/>
+          <w:szCs w:val="16"/>
+          <w:highlight w:val="black"/>
           <w:lang w:val="es-MX" w:eastAsia="es-MX"/>
         </w:rPr>
       </w:pPr>
       <w:r>
         <w:rPr>
           <w:rFonts w:cs="Arial" w:ascii="Arial" w:hAnsi="Arial"/>
-          <w:color w:val="333333"/>
-          <w:sz w:val="16"/>
-          <w:szCs w:val="16"/>
+          <w:color w:val="999999"/>
+          <w:sz w:val="16"/>
+          <w:szCs w:val="16"/>
+          <w:highlight w:val="black"/>
           <w:lang w:val="es-MX" w:eastAsia="es-MX"/>
         </w:rPr>
       </w:r>
@@ -1526,10 +1628,10 @@
         <w:tblStyle w:val="Tablaconcuadrcula"/>
         <w:tblW w:w="8689" w:type="dxa"/>
         <w:jc w:val="left"/>
-        <w:tblInd w:w="-5" w:type="dxa"/>
+        <w:tblInd w:w="-10" w:type="dxa"/>
         <w:tblCellMar>
           <w:top w:w="0" w:type="dxa"/>
-          <w:left w:w="103" w:type="dxa"/>
+          <w:left w:w="98" w:type="dxa"/>
           <w:bottom w:w="0" w:type="dxa"/>
           <w:right w:w="108" w:type="dxa"/>
         </w:tblCellMar>
@@ -1548,7 +1650,7 @@
             <w:tcBorders/>
             <w:shd w:fill="auto" w:val="clear"/>
             <w:tcMar>
-              <w:left w:w="103" w:type="dxa"/>
+              <w:left w:w="98" w:type="dxa"/>
             </w:tcMar>
           </w:tcPr>
           <w:p>
@@ -1571,9 +1673,10 @@
             <w:r>
               <w:rPr>
                 <w:rFonts w:cs="Arial" w:ascii="Arial" w:hAnsi="Arial"/>
-                <w:color w:val="333333"/>
+                <w:color w:val="999999"/>
                 <w:sz w:val="22"/>
                 <w:szCs w:val="22"/>
+                <w:highlight w:val="black"/>
               </w:rPr>
               <w:t>OPCIONAL: Desplegar en pantalla el listado mostrando una diferencia de color entre los códigos de instrucción y los operandos  que conforman el código objeto……………………………………………………………………….1 punto</w:t>
             </w:r>
@@ -1588,38 +1691,41 @@
         <w:jc w:val="both"/>
         <w:rPr>
           <w:rFonts w:ascii="Arial" w:hAnsi="Arial" w:cs="Arial"/>
-          <w:color w:val="333333"/>
-          <w:sz w:val="22"/>
-          <w:szCs w:val="22"/>
-        </w:rPr>
-      </w:pPr>
-      <w:r>
-        <w:rPr>
-          <w:rFonts w:cs="Arial" w:ascii="Arial" w:hAnsi="Arial"/>
-          <w:color w:val="333333"/>
-          <w:sz w:val="22"/>
-          <w:szCs w:val="22"/>
-        </w:rPr>
-      </w:r>
-    </w:p>
-    <w:p>
-      <w:pPr>
-        <w:pStyle w:val="Normal"/>
-        <w:spacing w:lineRule="atLeast" w:line="288"/>
-        <w:jc w:val="both"/>
-        <w:rPr>
-          <w:rFonts w:ascii="Arial" w:hAnsi="Arial" w:cs="Arial"/>
-          <w:color w:val="333333"/>
-          <w:sz w:val="22"/>
-          <w:szCs w:val="22"/>
-        </w:rPr>
-      </w:pPr>
-      <w:r>
-        <w:rPr>
-          <w:rFonts w:cs="Arial" w:ascii="Arial" w:hAnsi="Arial"/>
-          <w:color w:val="333333"/>
-          <w:sz w:val="22"/>
-          <w:szCs w:val="22"/>
+          <w:color w:val="999999"/>
+          <w:sz w:val="22"/>
+          <w:szCs w:val="22"/>
+          <w:highlight w:val="black"/>
+        </w:rPr>
+      </w:pPr>
+      <w:r>
+        <w:rPr>
+          <w:rFonts w:cs="Arial" w:ascii="Arial" w:hAnsi="Arial"/>
+          <w:color w:val="999999"/>
+          <w:sz w:val="22"/>
+          <w:szCs w:val="22"/>
+          <w:highlight w:val="black"/>
+        </w:rPr>
+      </w:r>
+    </w:p>
+    <w:p>
+      <w:pPr>
+        <w:pStyle w:val="Normal"/>
+        <w:spacing w:lineRule="atLeast" w:line="288"/>
+        <w:jc w:val="both"/>
+        <w:rPr>
+          <w:rFonts w:ascii="Arial" w:hAnsi="Arial" w:cs="Arial"/>
+          <w:color w:val="333333"/>
+          <w:sz w:val="22"/>
+          <w:szCs w:val="22"/>
+        </w:rPr>
+      </w:pPr>
+      <w:r>
+        <w:rPr>
+          <w:rFonts w:cs="Arial" w:ascii="Arial" w:hAnsi="Arial"/>
+          <w:color w:val="999999"/>
+          <w:sz w:val="22"/>
+          <w:szCs w:val="22"/>
+          <w:highlight w:val="black"/>
         </w:rPr>
         <w:t xml:space="preserve">Es requisito indispensable presentar un reporte en </w:t>
       </w:r>
@@ -1627,9 +1733,10 @@
         <w:rPr>
           <w:rFonts w:cs="Arial" w:ascii="Arial" w:hAnsi="Arial"/>
           <w:b/>
-          <w:color w:val="333333"/>
-          <w:sz w:val="22"/>
-          <w:szCs w:val="22"/>
+          <w:color w:val="999999"/>
+          <w:sz w:val="22"/>
+          <w:szCs w:val="22"/>
+          <w:highlight w:val="black"/>
           <w:u w:val="single"/>
         </w:rPr>
         <w:t>formato digital</w:t>
@@ -1637,9 +1744,10 @@
       <w:r>
         <w:rPr>
           <w:rFonts w:cs="Arial" w:ascii="Arial" w:hAnsi="Arial"/>
-          <w:color w:val="333333"/>
-          <w:sz w:val="22"/>
-          <w:szCs w:val="22"/>
+          <w:color w:val="999999"/>
+          <w:sz w:val="22"/>
+          <w:szCs w:val="22"/>
+          <w:highlight w:val="black"/>
         </w:rPr>
         <w:t xml:space="preserve"> con la siguiente información:</w:t>
       </w:r>
@@ -1652,47 +1760,51 @@
         <w:jc w:val="both"/>
         <w:rPr>
           <w:rFonts w:ascii="Arial" w:hAnsi="Arial" w:cs="Arial"/>
-          <w:color w:val="333333"/>
-          <w:sz w:val="22"/>
-          <w:szCs w:val="22"/>
-        </w:rPr>
-      </w:pPr>
-      <w:r>
-        <w:rPr>
-          <w:rFonts w:cs="Arial" w:ascii="Arial" w:hAnsi="Arial"/>
-          <w:color w:val="333333"/>
-          <w:sz w:val="22"/>
-          <w:szCs w:val="22"/>
-        </w:rPr>
-      </w:r>
-    </w:p>
-    <w:p>
-      <w:pPr>
-        <w:pStyle w:val="Normal"/>
-        <w:spacing w:lineRule="atLeast" w:line="288"/>
-        <w:jc w:val="both"/>
-        <w:rPr>
-          <w:rFonts w:ascii="Arial" w:hAnsi="Arial" w:cs="Arial"/>
-          <w:color w:val="333333"/>
-          <w:sz w:val="22"/>
-          <w:szCs w:val="22"/>
-        </w:rPr>
-      </w:pPr>
-      <w:r>
-        <w:rPr>
-          <w:rFonts w:cs="Arial" w:ascii="Arial" w:hAnsi="Arial"/>
-          <w:color w:val="333333"/>
-          <w:sz w:val="22"/>
-          <w:szCs w:val="22"/>
+          <w:color w:val="999999"/>
+          <w:sz w:val="22"/>
+          <w:szCs w:val="22"/>
+          <w:highlight w:val="black"/>
+        </w:rPr>
+      </w:pPr>
+      <w:r>
+        <w:rPr>
+          <w:rFonts w:cs="Arial" w:ascii="Arial" w:hAnsi="Arial"/>
+          <w:color w:val="999999"/>
+          <w:sz w:val="22"/>
+          <w:szCs w:val="22"/>
+          <w:highlight w:val="black"/>
+        </w:rPr>
+      </w:r>
+    </w:p>
+    <w:p>
+      <w:pPr>
+        <w:pStyle w:val="Normal"/>
+        <w:spacing w:lineRule="atLeast" w:line="288"/>
+        <w:jc w:val="both"/>
+        <w:rPr>
+          <w:rFonts w:ascii="Arial" w:hAnsi="Arial" w:cs="Arial"/>
+          <w:color w:val="333333"/>
+          <w:sz w:val="22"/>
+          <w:szCs w:val="22"/>
+        </w:rPr>
+      </w:pPr>
+      <w:r>
+        <w:rPr>
+          <w:rFonts w:cs="Arial" w:ascii="Arial" w:hAnsi="Arial"/>
+          <w:color w:val="999999"/>
+          <w:sz w:val="22"/>
+          <w:szCs w:val="22"/>
+          <w:highlight w:val="black"/>
         </w:rPr>
         <w:t xml:space="preserve">a) Copia legible de una identificación con fotografía en formato digital  -preferentemente la credencial de estudiante- de cada uno de los miembros del equipo. </w:t>
       </w:r>
       <w:r>
         <w:rPr>
           <w:rFonts w:cs="Arial" w:ascii="Arial" w:hAnsi="Arial"/>
-          <w:color w:val="333333"/>
-          <w:sz w:val="22"/>
-          <w:szCs w:val="22"/>
+          <w:color w:val="999999"/>
+          <w:sz w:val="22"/>
+          <w:szCs w:val="22"/>
+          <w:highlight w:val="black"/>
           <w:u w:val="single"/>
         </w:rPr>
         <w:t>Incluir el correo electrónico de l@s mism@s</w:t>
@@ -1700,9 +1812,10 @@
       <w:r>
         <w:rPr>
           <w:rFonts w:cs="Arial" w:ascii="Arial" w:hAnsi="Arial"/>
-          <w:color w:val="333333"/>
-          <w:sz w:val="22"/>
-          <w:szCs w:val="22"/>
+          <w:color w:val="999999"/>
+          <w:sz w:val="22"/>
+          <w:szCs w:val="22"/>
+          <w:highlight w:val="black"/>
         </w:rPr>
         <w:t>.</w:t>
       </w:r>
@@ -1714,38 +1827,41 @@
         <w:jc w:val="both"/>
         <w:rPr>
           <w:rFonts w:ascii="Arial" w:hAnsi="Arial" w:cs="Arial"/>
-          <w:color w:val="333333"/>
-          <w:sz w:val="22"/>
-          <w:szCs w:val="22"/>
-        </w:rPr>
-      </w:pPr>
-      <w:r>
-        <w:rPr>
-          <w:rFonts w:cs="Arial" w:ascii="Arial" w:hAnsi="Arial"/>
-          <w:color w:val="333333"/>
-          <w:sz w:val="22"/>
-          <w:szCs w:val="22"/>
-        </w:rPr>
-      </w:r>
-    </w:p>
-    <w:p>
-      <w:pPr>
-        <w:pStyle w:val="Normal"/>
-        <w:spacing w:lineRule="atLeast" w:line="288"/>
-        <w:jc w:val="both"/>
-        <w:rPr>
-          <w:rFonts w:ascii="Arial" w:hAnsi="Arial" w:cs="Arial"/>
-          <w:color w:val="333333"/>
-          <w:sz w:val="22"/>
-          <w:szCs w:val="22"/>
-        </w:rPr>
-      </w:pPr>
-      <w:r>
-        <w:rPr>
-          <w:rFonts w:cs="Arial" w:ascii="Arial" w:hAnsi="Arial"/>
-          <w:color w:val="333333"/>
-          <w:sz w:val="22"/>
-          <w:szCs w:val="22"/>
+          <w:color w:val="999999"/>
+          <w:sz w:val="22"/>
+          <w:szCs w:val="22"/>
+          <w:highlight w:val="black"/>
+        </w:rPr>
+      </w:pPr>
+      <w:r>
+        <w:rPr>
+          <w:rFonts w:cs="Arial" w:ascii="Arial" w:hAnsi="Arial"/>
+          <w:color w:val="999999"/>
+          <w:sz w:val="22"/>
+          <w:szCs w:val="22"/>
+          <w:highlight w:val="black"/>
+        </w:rPr>
+      </w:r>
+    </w:p>
+    <w:p>
+      <w:pPr>
+        <w:pStyle w:val="Normal"/>
+        <w:spacing w:lineRule="atLeast" w:line="288"/>
+        <w:jc w:val="both"/>
+        <w:rPr>
+          <w:rFonts w:ascii="Arial" w:hAnsi="Arial" w:cs="Arial"/>
+          <w:color w:val="333333"/>
+          <w:sz w:val="22"/>
+          <w:szCs w:val="22"/>
+        </w:rPr>
+      </w:pPr>
+      <w:r>
+        <w:rPr>
+          <w:rFonts w:cs="Arial" w:ascii="Arial" w:hAnsi="Arial"/>
+          <w:color w:val="999999"/>
+          <w:sz w:val="22"/>
+          <w:szCs w:val="22"/>
+          <w:highlight w:val="black"/>
         </w:rPr>
         <w:t>b) Breve reporte donde se expliquen los criterios de diseño y la estructura que guarda el compilador.</w:t>
       </w:r>
@@ -1757,38 +1873,41 @@
         <w:jc w:val="both"/>
         <w:rPr>
           <w:rFonts w:ascii="Arial" w:hAnsi="Arial" w:cs="Arial"/>
-          <w:color w:val="333333"/>
-          <w:sz w:val="22"/>
-          <w:szCs w:val="22"/>
-        </w:rPr>
-      </w:pPr>
-      <w:r>
-        <w:rPr>
-          <w:rFonts w:cs="Arial" w:ascii="Arial" w:hAnsi="Arial"/>
-          <w:color w:val="333333"/>
-          <w:sz w:val="22"/>
-          <w:szCs w:val="22"/>
-        </w:rPr>
-      </w:r>
-    </w:p>
-    <w:p>
-      <w:pPr>
-        <w:pStyle w:val="Normal"/>
-        <w:spacing w:lineRule="atLeast" w:line="288"/>
-        <w:jc w:val="both"/>
-        <w:rPr>
-          <w:rFonts w:ascii="Arial" w:hAnsi="Arial" w:cs="Arial"/>
-          <w:color w:val="333333"/>
-          <w:sz w:val="22"/>
-          <w:szCs w:val="22"/>
-        </w:rPr>
-      </w:pPr>
-      <w:r>
-        <w:rPr>
-          <w:rFonts w:cs="Arial" w:ascii="Arial" w:hAnsi="Arial"/>
-          <w:color w:val="333333"/>
-          <w:sz w:val="22"/>
-          <w:szCs w:val="22"/>
+          <w:color w:val="999999"/>
+          <w:sz w:val="22"/>
+          <w:szCs w:val="22"/>
+          <w:highlight w:val="black"/>
+        </w:rPr>
+      </w:pPr>
+      <w:r>
+        <w:rPr>
+          <w:rFonts w:cs="Arial" w:ascii="Arial" w:hAnsi="Arial"/>
+          <w:color w:val="999999"/>
+          <w:sz w:val="22"/>
+          <w:szCs w:val="22"/>
+          <w:highlight w:val="black"/>
+        </w:rPr>
+      </w:r>
+    </w:p>
+    <w:p>
+      <w:pPr>
+        <w:pStyle w:val="Normal"/>
+        <w:spacing w:lineRule="atLeast" w:line="288"/>
+        <w:jc w:val="both"/>
+        <w:rPr>
+          <w:rFonts w:ascii="Arial" w:hAnsi="Arial" w:cs="Arial"/>
+          <w:color w:val="333333"/>
+          <w:sz w:val="22"/>
+          <w:szCs w:val="22"/>
+        </w:rPr>
+      </w:pPr>
+      <w:r>
+        <w:rPr>
+          <w:rFonts w:cs="Arial" w:ascii="Arial" w:hAnsi="Arial"/>
+          <w:color w:val="999999"/>
+          <w:sz w:val="22"/>
+          <w:szCs w:val="22"/>
+          <w:highlight w:val="black"/>
         </w:rPr>
         <w:t>c) Adjuntar el código completo del compilador.</w:t>
       </w:r>
@@ -1800,17 +1919,19 @@
         <w:jc w:val="both"/>
         <w:rPr>
           <w:rFonts w:ascii="Arial" w:hAnsi="Arial" w:cs="Arial"/>
-          <w:color w:val="333333"/>
-          <w:sz w:val="22"/>
-          <w:szCs w:val="22"/>
-        </w:rPr>
-      </w:pPr>
-      <w:r>
-        <w:rPr>
-          <w:rFonts w:cs="Arial" w:ascii="Arial" w:hAnsi="Arial"/>
-          <w:color w:val="333333"/>
-          <w:sz w:val="22"/>
-          <w:szCs w:val="22"/>
+          <w:color w:val="999999"/>
+          <w:sz w:val="22"/>
+          <w:szCs w:val="22"/>
+          <w:highlight w:val="black"/>
+        </w:rPr>
+      </w:pPr>
+      <w:r>
+        <w:rPr>
+          <w:rFonts w:cs="Arial" w:ascii="Arial" w:hAnsi="Arial"/>
+          <w:color w:val="999999"/>
+          <w:sz w:val="22"/>
+          <w:szCs w:val="22"/>
+          <w:highlight w:val="black"/>
         </w:rPr>
       </w:r>
     </w:p>
@@ -1832,9 +1953,10 @@
         <w:rPr>
           <w:rFonts w:cs="Arial" w:ascii="Arial" w:hAnsi="Arial"/>
           <w:b/>
-          <w:color w:val="333333"/>
-          <w:sz w:val="22"/>
-          <w:szCs w:val="22"/>
+          <w:color w:val="999999"/>
+          <w:sz w:val="22"/>
+          <w:szCs w:val="22"/>
+          <w:highlight w:val="black"/>
         </w:rPr>
         <w:t>NOTA: NO SE RECIBEN PROYECTOS SIN REPORTE.</w:t>
       </w:r>
@@ -1855,7 +1977,8 @@
         <w:rPr>
           <w:rFonts w:cs="Arial" w:ascii="Arial" w:hAnsi="Arial"/>
           <w:b/>
-          <w:color w:val="333333"/>
+          <w:color w:val="999999"/>
+          <w:highlight w:val="black"/>
         </w:rPr>
         <w:t xml:space="preserve">FECHA  DE ENTREGA  (exclusivamente en el salón de clases):                    </w:t>
       </w:r>
@@ -1876,7 +1999,8 @@
         <w:rPr>
           <w:rFonts w:cs="Arial" w:ascii="Arial" w:hAnsi="Arial"/>
           <w:b/>
-          <w:color w:val="333333"/>
+          <w:color w:val="999999"/>
+          <w:highlight w:val="black"/>
         </w:rPr>
         <w:t xml:space="preserve">Hasta el jueves 28 de marzo de 2019 calificación sobre  10.0 </w:t>
       </w:r>
@@ -1897,7 +2021,8 @@
         <w:rPr>
           <w:rFonts w:cs="Arial" w:ascii="Arial" w:hAnsi="Arial"/>
           <w:b/>
-          <w:color w:val="333333"/>
+          <w:color w:val="999999"/>
+          <w:highlight w:val="black"/>
         </w:rPr>
         <w:t>Del  lunes 01 al jueves 04 de abril de 2019 calificación sobre  8.0</w:t>
       </w:r>
@@ -1907,13 +2032,17 @@
         <w:pStyle w:val="Normal"/>
         <w:spacing w:lineRule="atLeast" w:line="288"/>
         <w:jc w:val="both"/>
-        <w:rPr/>
+        <w:rPr>
+          <w:color w:val="999999"/>
+          <w:highlight w:val="black"/>
+        </w:rPr>
       </w:pPr>
       <w:r>
         <w:rPr>
           <w:rFonts w:cs="Arial" w:ascii="Arial" w:hAnsi="Arial"/>
           <w:b/>
-          <w:color w:val="333333"/>
+          <w:color w:val="999999"/>
+          <w:highlight w:val="black"/>
         </w:rPr>
         <w:t>Del  lunes 08  al jueves 11 de abril de 2019 calificación sobre 6.0</w:t>
       </w:r>
@@ -2735,6 +2864,134 @@
   </w:style>
   <w:style w:type="character" w:styleId="ListLabel33">
     <w:name w:val="ListLabel 33"/>
+    <w:qFormat/>
+    <w:rPr>
+      <w:rFonts w:cs="Wingdings"/>
+    </w:rPr>
+  </w:style>
+  <w:style w:type="character" w:styleId="ListLabel34">
+    <w:name w:val="ListLabel 34"/>
+    <w:qFormat/>
+    <w:rPr>
+      <w:rFonts w:ascii="Arial" w:hAnsi="Arial" w:cs="Symbol"/>
+      <w:sz w:val="20"/>
+    </w:rPr>
+  </w:style>
+  <w:style w:type="character" w:styleId="ListLabel35">
+    <w:name w:val="ListLabel 35"/>
+    <w:qFormat/>
+    <w:rPr>
+      <w:rFonts w:cs="Courier New"/>
+    </w:rPr>
+  </w:style>
+  <w:style w:type="character" w:styleId="ListLabel36">
+    <w:name w:val="ListLabel 36"/>
+    <w:qFormat/>
+    <w:rPr>
+      <w:rFonts w:cs="Wingdings"/>
+    </w:rPr>
+  </w:style>
+  <w:style w:type="character" w:styleId="ListLabel37">
+    <w:name w:val="ListLabel 37"/>
+    <w:qFormat/>
+    <w:rPr>
+      <w:rFonts w:cs="Symbol"/>
+    </w:rPr>
+  </w:style>
+  <w:style w:type="character" w:styleId="ListLabel38">
+    <w:name w:val="ListLabel 38"/>
+    <w:qFormat/>
+    <w:rPr>
+      <w:rFonts w:cs="Courier New"/>
+    </w:rPr>
+  </w:style>
+  <w:style w:type="character" w:styleId="ListLabel39">
+    <w:name w:val="ListLabel 39"/>
+    <w:qFormat/>
+    <w:rPr>
+      <w:rFonts w:cs="Wingdings"/>
+    </w:rPr>
+  </w:style>
+  <w:style w:type="character" w:styleId="ListLabel40">
+    <w:name w:val="ListLabel 40"/>
+    <w:qFormat/>
+    <w:rPr>
+      <w:rFonts w:cs="Symbol"/>
+    </w:rPr>
+  </w:style>
+  <w:style w:type="character" w:styleId="ListLabel41">
+    <w:name w:val="ListLabel 41"/>
+    <w:qFormat/>
+    <w:rPr>
+      <w:rFonts w:cs="Courier New"/>
+    </w:rPr>
+  </w:style>
+  <w:style w:type="character" w:styleId="ListLabel42">
+    <w:name w:val="ListLabel 42"/>
+    <w:qFormat/>
+    <w:rPr>
+      <w:rFonts w:cs="Wingdings"/>
+    </w:rPr>
+  </w:style>
+  <w:style w:type="character" w:styleId="ListLabel43">
+    <w:name w:val="ListLabel 43"/>
+    <w:qFormat/>
+    <w:rPr>
+      <w:rFonts w:ascii="Arial" w:hAnsi="Arial" w:cs="Symbol"/>
+      <w:sz w:val="22"/>
+    </w:rPr>
+  </w:style>
+  <w:style w:type="character" w:styleId="ListLabel44">
+    <w:name w:val="ListLabel 44"/>
+    <w:qFormat/>
+    <w:rPr>
+      <w:rFonts w:cs="Courier New"/>
+    </w:rPr>
+  </w:style>
+  <w:style w:type="character" w:styleId="ListLabel45">
+    <w:name w:val="ListLabel 45"/>
+    <w:qFormat/>
+    <w:rPr>
+      <w:rFonts w:cs="Wingdings"/>
+    </w:rPr>
+  </w:style>
+  <w:style w:type="character" w:styleId="ListLabel46">
+    <w:name w:val="ListLabel 46"/>
+    <w:qFormat/>
+    <w:rPr>
+      <w:rFonts w:cs="Symbol"/>
+    </w:rPr>
+  </w:style>
+  <w:style w:type="character" w:styleId="ListLabel47">
+    <w:name w:val="ListLabel 47"/>
+    <w:qFormat/>
+    <w:rPr>
+      <w:rFonts w:cs="Courier New"/>
+    </w:rPr>
+  </w:style>
+  <w:style w:type="character" w:styleId="ListLabel48">
+    <w:name w:val="ListLabel 48"/>
+    <w:qFormat/>
+    <w:rPr>
+      <w:rFonts w:cs="Wingdings"/>
+    </w:rPr>
+  </w:style>
+  <w:style w:type="character" w:styleId="ListLabel49">
+    <w:name w:val="ListLabel 49"/>
+    <w:qFormat/>
+    <w:rPr>
+      <w:rFonts w:cs="Symbol"/>
+    </w:rPr>
+  </w:style>
+  <w:style w:type="character" w:styleId="ListLabel50">
+    <w:name w:val="ListLabel 50"/>
+    <w:qFormat/>
+    <w:rPr>
+      <w:rFonts w:cs="Courier New"/>
+    </w:rPr>
+  </w:style>
+  <w:style w:type="character" w:styleId="ListLabel51">
+    <w:name w:val="ListLabel 51"/>
     <w:qFormat/>
     <w:rPr>
       <w:rFonts w:cs="Wingdings"/>

</xml_diff>